<commit_message>
updated test specification and test report document -09-28-2017
</commit_message>
<xml_diff>
--- a/ipnet_1341_base/doc/JPN_HITH246189TS300E.docx
+++ b/ipnet_1341_base/doc/JPN_HITH246189TS300E.docx
@@ -4667,15 +4667,7 @@
     </w:p>
     <w:p>
       <w:r>
-        <w:t xml:space="preserve">LAN simulator – </w:t>
-      </w:r>
-      <w:proofErr w:type="spellStart"/>
-      <w:r>
-        <w:t>vxsimnetd</w:t>
-      </w:r>
-      <w:proofErr w:type="spellEnd"/>
-      <w:r>
-        <w:t xml:space="preserve"> </w:t>
+        <w:t xml:space="preserve">LAN simulator – vxsimnetd </w:t>
       </w:r>
     </w:p>
     <w:p/>
@@ -6680,25 +6672,7 @@
           <w:sz w:val="18"/>
           <w:szCs w:val="18"/>
         </w:rPr>
-        <w:t xml:space="preserve">STATUS </w:t>
-      </w:r>
-      <w:proofErr w:type="spellStart"/>
-      <w:r>
-        <w:rPr>
-          <w:rFonts w:ascii="Courier New" w:hAnsi="Courier New" w:cs="Courier New"/>
-          <w:sz w:val="18"/>
-          <w:szCs w:val="18"/>
-        </w:rPr>
-        <w:t>bc</w:t>
-      </w:r>
-      <w:proofErr w:type="spellEnd"/>
-      <w:r>
-        <w:rPr>
-          <w:rFonts w:ascii="Courier New" w:hAnsi="Courier New" w:cs="Courier New"/>
-          <w:sz w:val="18"/>
-          <w:szCs w:val="18"/>
-        </w:rPr>
-        <w:t xml:space="preserve">   </w:t>
+        <w:t xml:space="preserve">STATUS bc   </w:t>
       </w:r>
     </w:p>
     <w:p>
@@ -6746,61 +6720,7 @@
           <w:sz w:val="18"/>
           <w:szCs w:val="18"/>
         </w:rPr>
-        <w:t xml:space="preserve">    char *</w:t>
-      </w:r>
-      <w:proofErr w:type="spellStart"/>
-      <w:r>
-        <w:rPr>
-          <w:rFonts w:ascii="Courier New" w:hAnsi="Courier New" w:cs="Courier New"/>
-          <w:sz w:val="18"/>
-          <w:szCs w:val="18"/>
-        </w:rPr>
-        <w:t>bsaddr</w:t>
-      </w:r>
-      <w:proofErr w:type="spellEnd"/>
-      <w:r>
-        <w:rPr>
-          <w:rFonts w:ascii="Courier New" w:hAnsi="Courier New" w:cs="Courier New"/>
-          <w:sz w:val="18"/>
-          <w:szCs w:val="18"/>
-        </w:rPr>
-        <w:t xml:space="preserve">, </w:t>
-      </w:r>
-      <w:proofErr w:type="spellStart"/>
-      <w:r>
-        <w:rPr>
-          <w:rFonts w:ascii="Courier New" w:hAnsi="Courier New" w:cs="Courier New"/>
-          <w:sz w:val="18"/>
-          <w:szCs w:val="18"/>
-        </w:rPr>
-        <w:t>int</w:t>
-      </w:r>
-      <w:proofErr w:type="spellEnd"/>
-      <w:r>
-        <w:rPr>
-          <w:rFonts w:ascii="Courier New" w:hAnsi="Courier New" w:cs="Courier New"/>
-          <w:sz w:val="18"/>
-          <w:szCs w:val="18"/>
-        </w:rPr>
-        <w:t xml:space="preserve"> port     /* IP </w:t>
-      </w:r>
-      <w:proofErr w:type="spellStart"/>
-      <w:r>
-        <w:rPr>
-          <w:rFonts w:ascii="Courier New" w:hAnsi="Courier New" w:cs="Courier New"/>
-          <w:sz w:val="18"/>
-          <w:szCs w:val="18"/>
-        </w:rPr>
-        <w:t>addr</w:t>
-      </w:r>
-      <w:proofErr w:type="spellEnd"/>
-      <w:r>
-        <w:rPr>
-          <w:rFonts w:ascii="Courier New" w:hAnsi="Courier New" w:cs="Courier New"/>
-          <w:sz w:val="18"/>
-          <w:szCs w:val="18"/>
-        </w:rPr>
-        <w:t xml:space="preserve"> and port number */  </w:t>
+        <w:t xml:space="preserve">    char *bsaddr, int port     /* IP addr and port number */  </w:t>
       </w:r>
     </w:p>
     <w:p>
@@ -6896,71 +6816,7 @@
           <w:sz w:val="18"/>
           <w:szCs w:val="18"/>
         </w:rPr>
-        <w:t xml:space="preserve">    </w:t>
-      </w:r>
-      <w:proofErr w:type="spellStart"/>
-      <w:r>
-        <w:rPr>
-          <w:rFonts w:ascii="Courier New" w:hAnsi="Courier New" w:cs="Courier New"/>
-          <w:sz w:val="18"/>
-          <w:szCs w:val="18"/>
-        </w:rPr>
-        <w:t>int</w:t>
-      </w:r>
-      <w:proofErr w:type="spellEnd"/>
-      <w:r>
-        <w:rPr>
-          <w:rFonts w:ascii="Courier New" w:hAnsi="Courier New" w:cs="Courier New"/>
-          <w:sz w:val="18"/>
-          <w:szCs w:val="18"/>
-        </w:rPr>
-        <w:t xml:space="preserve"> </w:t>
-      </w:r>
-      <w:proofErr w:type="spellStart"/>
-      <w:proofErr w:type="gramStart"/>
-      <w:r>
-        <w:rPr>
-          <w:rFonts w:ascii="Courier New" w:hAnsi="Courier New" w:cs="Courier New"/>
-          <w:sz w:val="18"/>
-          <w:szCs w:val="18"/>
-        </w:rPr>
-        <w:t>sockFd</w:t>
-      </w:r>
-      <w:proofErr w:type="spellEnd"/>
-      <w:r>
-        <w:rPr>
-          <w:rFonts w:ascii="Courier New" w:hAnsi="Courier New" w:cs="Courier New"/>
-          <w:sz w:val="18"/>
-          <w:szCs w:val="18"/>
-        </w:rPr>
-        <w:t xml:space="preserve">;   </w:t>
-      </w:r>
-      <w:proofErr w:type="gramEnd"/>
-      <w:r>
-        <w:rPr>
-          <w:rFonts w:ascii="Courier New" w:hAnsi="Courier New" w:cs="Courier New"/>
-          <w:sz w:val="18"/>
-          <w:szCs w:val="18"/>
-        </w:rPr>
-        <w:t xml:space="preserve">                       /* socket </w:t>
-      </w:r>
-      <w:proofErr w:type="spellStart"/>
-      <w:r>
-        <w:rPr>
-          <w:rFonts w:ascii="Courier New" w:hAnsi="Courier New" w:cs="Courier New"/>
-          <w:sz w:val="18"/>
-          <w:szCs w:val="18"/>
-        </w:rPr>
-        <w:t>fd</w:t>
-      </w:r>
-      <w:proofErr w:type="spellEnd"/>
-      <w:r>
-        <w:rPr>
-          <w:rFonts w:ascii="Courier New" w:hAnsi="Courier New" w:cs="Courier New"/>
-          <w:sz w:val="18"/>
-          <w:szCs w:val="18"/>
-        </w:rPr>
-        <w:t xml:space="preserve"> */  </w:t>
+        <w:t xml:space="preserve">    int sockFd;                          /* socket fd */  </w:t>
       </w:r>
     </w:p>
     <w:p>
@@ -6984,71 +6840,7 @@
           <w:sz w:val="18"/>
           <w:szCs w:val="18"/>
         </w:rPr>
-        <w:t xml:space="preserve">    struct </w:t>
-      </w:r>
-      <w:proofErr w:type="spellStart"/>
-      <w:r>
-        <w:rPr>
-          <w:rFonts w:ascii="Courier New" w:hAnsi="Courier New" w:cs="Courier New"/>
-          <w:sz w:val="18"/>
-          <w:szCs w:val="18"/>
-        </w:rPr>
-        <w:t>sockaddr_in</w:t>
-      </w:r>
-      <w:proofErr w:type="spellEnd"/>
-      <w:r>
-        <w:rPr>
-          <w:rFonts w:ascii="Courier New" w:hAnsi="Courier New" w:cs="Courier New"/>
-          <w:sz w:val="18"/>
-          <w:szCs w:val="18"/>
-        </w:rPr>
-        <w:t xml:space="preserve"> </w:t>
-      </w:r>
-      <w:proofErr w:type="spellStart"/>
-      <w:proofErr w:type="gramStart"/>
-      <w:r>
-        <w:rPr>
-          <w:rFonts w:ascii="Courier New" w:hAnsi="Courier New" w:cs="Courier New"/>
-          <w:sz w:val="18"/>
-          <w:szCs w:val="18"/>
-        </w:rPr>
-        <w:t>sendToAddr</w:t>
-      </w:r>
-      <w:proofErr w:type="spellEnd"/>
-      <w:r>
-        <w:rPr>
-          <w:rFonts w:ascii="Courier New" w:hAnsi="Courier New" w:cs="Courier New"/>
-          <w:sz w:val="18"/>
-          <w:szCs w:val="18"/>
-        </w:rPr>
-        <w:t xml:space="preserve">;   </w:t>
-      </w:r>
-      <w:proofErr w:type="gramEnd"/>
-      <w:r>
-        <w:rPr>
-          <w:rFonts w:ascii="Courier New" w:hAnsi="Courier New" w:cs="Courier New"/>
-          <w:sz w:val="18"/>
-          <w:szCs w:val="18"/>
-        </w:rPr>
-        <w:t xml:space="preserve">    /* receiver's </w:t>
-      </w:r>
-      <w:proofErr w:type="spellStart"/>
-      <w:r>
-        <w:rPr>
-          <w:rFonts w:ascii="Courier New" w:hAnsi="Courier New" w:cs="Courier New"/>
-          <w:sz w:val="18"/>
-          <w:szCs w:val="18"/>
-        </w:rPr>
-        <w:t>addresss</w:t>
-      </w:r>
-      <w:proofErr w:type="spellEnd"/>
-      <w:r>
-        <w:rPr>
-          <w:rFonts w:ascii="Courier New" w:hAnsi="Courier New" w:cs="Courier New"/>
-          <w:sz w:val="18"/>
-          <w:szCs w:val="18"/>
-        </w:rPr>
-        <w:t xml:space="preserve"> */  </w:t>
+        <w:t xml:space="preserve">    struct sockaddr_in sendToAddr;       /* receiver's addresss */  </w:t>
       </w:r>
     </w:p>
     <w:p>
@@ -7072,53 +6864,7 @@
           <w:sz w:val="18"/>
           <w:szCs w:val="18"/>
         </w:rPr>
-        <w:t xml:space="preserve">    </w:t>
-      </w:r>
-      <w:proofErr w:type="spellStart"/>
-      <w:r>
-        <w:rPr>
-          <w:rFonts w:ascii="Courier New" w:hAnsi="Courier New" w:cs="Courier New"/>
-          <w:sz w:val="18"/>
-          <w:szCs w:val="18"/>
-        </w:rPr>
-        <w:t>int</w:t>
-      </w:r>
-      <w:proofErr w:type="spellEnd"/>
-      <w:r>
-        <w:rPr>
-          <w:rFonts w:ascii="Courier New" w:hAnsi="Courier New" w:cs="Courier New"/>
-          <w:sz w:val="18"/>
-          <w:szCs w:val="18"/>
-        </w:rPr>
-        <w:t xml:space="preserve">   </w:t>
-      </w:r>
-      <w:proofErr w:type="spellStart"/>
-      <w:proofErr w:type="gramStart"/>
-      <w:r>
-        <w:rPr>
-          <w:rFonts w:ascii="Courier New" w:hAnsi="Courier New" w:cs="Courier New"/>
-          <w:sz w:val="18"/>
-          <w:szCs w:val="18"/>
-        </w:rPr>
-        <w:t>sendNum</w:t>
-      </w:r>
-      <w:proofErr w:type="spellEnd"/>
-      <w:r>
-        <w:rPr>
-          <w:rFonts w:ascii="Courier New" w:hAnsi="Courier New" w:cs="Courier New"/>
-          <w:sz w:val="18"/>
-          <w:szCs w:val="18"/>
-        </w:rPr>
-        <w:t xml:space="preserve"> ;</w:t>
-      </w:r>
-      <w:proofErr w:type="gramEnd"/>
-      <w:r>
-        <w:rPr>
-          <w:rFonts w:ascii="Courier New" w:hAnsi="Courier New" w:cs="Courier New"/>
-          <w:sz w:val="18"/>
-          <w:szCs w:val="18"/>
-        </w:rPr>
-        <w:t xml:space="preserve">  </w:t>
+        <w:t xml:space="preserve">    int   sendNum ;  </w:t>
       </w:r>
     </w:p>
     <w:p>
@@ -7142,25 +6888,7 @@
           <w:sz w:val="18"/>
           <w:szCs w:val="18"/>
         </w:rPr>
-        <w:t xml:space="preserve">    </w:t>
-      </w:r>
-      <w:proofErr w:type="spellStart"/>
-      <w:r>
-        <w:rPr>
-          <w:rFonts w:ascii="Courier New" w:hAnsi="Courier New" w:cs="Courier New"/>
-          <w:sz w:val="18"/>
-          <w:szCs w:val="18"/>
-        </w:rPr>
-        <w:t>int</w:t>
-      </w:r>
-      <w:proofErr w:type="spellEnd"/>
-      <w:r>
-        <w:rPr>
-          <w:rFonts w:ascii="Courier New" w:hAnsi="Courier New" w:cs="Courier New"/>
-          <w:sz w:val="18"/>
-          <w:szCs w:val="18"/>
-        </w:rPr>
-        <w:t xml:space="preserve">   on;</w:t>
+        <w:t xml:space="preserve">    int   on;</w:t>
       </w:r>
     </w:p>
     <w:p>
@@ -7184,43 +6912,7 @@
           <w:sz w:val="18"/>
           <w:szCs w:val="18"/>
         </w:rPr>
-        <w:t xml:space="preserve">    struct </w:t>
-      </w:r>
-      <w:proofErr w:type="spellStart"/>
-      <w:r>
-        <w:rPr>
-          <w:rFonts w:ascii="Courier New" w:hAnsi="Courier New" w:cs="Courier New"/>
-          <w:sz w:val="18"/>
-          <w:szCs w:val="18"/>
-        </w:rPr>
-        <w:t>sockaddr_in</w:t>
-      </w:r>
-      <w:proofErr w:type="spellEnd"/>
-      <w:r>
-        <w:rPr>
-          <w:rFonts w:ascii="Courier New" w:hAnsi="Courier New" w:cs="Courier New"/>
-          <w:sz w:val="18"/>
-          <w:szCs w:val="18"/>
-        </w:rPr>
-        <w:t xml:space="preserve"> </w:t>
-      </w:r>
-      <w:proofErr w:type="spellStart"/>
-      <w:r>
-        <w:rPr>
-          <w:rFonts w:ascii="Courier New" w:hAnsi="Courier New" w:cs="Courier New"/>
-          <w:sz w:val="18"/>
-          <w:szCs w:val="18"/>
-        </w:rPr>
-        <w:t>bsAddr</w:t>
-      </w:r>
-      <w:proofErr w:type="spellEnd"/>
-      <w:r>
-        <w:rPr>
-          <w:rFonts w:ascii="Courier New" w:hAnsi="Courier New" w:cs="Courier New"/>
-          <w:sz w:val="18"/>
-          <w:szCs w:val="18"/>
-        </w:rPr>
-        <w:t xml:space="preserve">; </w:t>
+        <w:t xml:space="preserve">    struct sockaddr_in bsAddr; </w:t>
       </w:r>
     </w:p>
     <w:p>
@@ -7244,79 +6936,7 @@
           <w:sz w:val="18"/>
           <w:szCs w:val="18"/>
         </w:rPr>
-        <w:t xml:space="preserve">    </w:t>
-      </w:r>
-      <w:proofErr w:type="spellStart"/>
-      <w:r>
-        <w:rPr>
-          <w:rFonts w:ascii="Courier New" w:hAnsi="Courier New" w:cs="Courier New"/>
-          <w:sz w:val="18"/>
-          <w:szCs w:val="18"/>
-        </w:rPr>
-        <w:t>int</w:t>
-      </w:r>
-      <w:proofErr w:type="spellEnd"/>
-      <w:r>
-        <w:rPr>
-          <w:rFonts w:ascii="Courier New" w:hAnsi="Courier New" w:cs="Courier New"/>
-          <w:sz w:val="18"/>
-          <w:szCs w:val="18"/>
-        </w:rPr>
-        <w:t xml:space="preserve"> </w:t>
-      </w:r>
-      <w:proofErr w:type="spellStart"/>
-      <w:r>
-        <w:rPr>
-          <w:rFonts w:ascii="Courier New" w:hAnsi="Courier New" w:cs="Courier New"/>
-          <w:sz w:val="18"/>
-          <w:szCs w:val="18"/>
-        </w:rPr>
-        <w:t>bsAddrSize</w:t>
-      </w:r>
-      <w:proofErr w:type="spellEnd"/>
-      <w:r>
-        <w:rPr>
-          <w:rFonts w:ascii="Courier New" w:hAnsi="Courier New" w:cs="Courier New"/>
-          <w:sz w:val="18"/>
-          <w:szCs w:val="18"/>
-        </w:rPr>
-        <w:t xml:space="preserve"> = </w:t>
-      </w:r>
-      <w:proofErr w:type="spellStart"/>
-      <w:r>
-        <w:rPr>
-          <w:rFonts w:ascii="Courier New" w:hAnsi="Courier New" w:cs="Courier New"/>
-          <w:sz w:val="18"/>
-          <w:szCs w:val="18"/>
-        </w:rPr>
-        <w:t>sizeof</w:t>
-      </w:r>
-      <w:proofErr w:type="spellEnd"/>
-      <w:r>
-        <w:rPr>
-          <w:rFonts w:ascii="Courier New" w:hAnsi="Courier New" w:cs="Courier New"/>
-          <w:sz w:val="18"/>
-          <w:szCs w:val="18"/>
-        </w:rPr>
-        <w:t xml:space="preserve"> (struct </w:t>
-      </w:r>
-      <w:proofErr w:type="spellStart"/>
-      <w:r>
-        <w:rPr>
-          <w:rFonts w:ascii="Courier New" w:hAnsi="Courier New" w:cs="Courier New"/>
-          <w:sz w:val="18"/>
-          <w:szCs w:val="18"/>
-        </w:rPr>
-        <w:t>sockaddr_in</w:t>
-      </w:r>
-      <w:proofErr w:type="spellEnd"/>
-      <w:r>
-        <w:rPr>
-          <w:rFonts w:ascii="Courier New" w:hAnsi="Courier New" w:cs="Courier New"/>
-          <w:sz w:val="18"/>
-          <w:szCs w:val="18"/>
-        </w:rPr>
-        <w:t xml:space="preserve">); </w:t>
+        <w:t xml:space="preserve">    int bsAddrSize = sizeof (struct sockaddr_in); </w:t>
       </w:r>
     </w:p>
     <w:p>
@@ -7412,43 +7032,7 @@
           <w:sz w:val="18"/>
           <w:szCs w:val="18"/>
         </w:rPr>
-        <w:t xml:space="preserve">    </w:t>
-      </w:r>
-      <w:proofErr w:type="spellStart"/>
-      <w:r>
-        <w:rPr>
-          <w:rFonts w:ascii="Courier New" w:hAnsi="Courier New" w:cs="Courier New"/>
-          <w:sz w:val="18"/>
-          <w:szCs w:val="18"/>
-        </w:rPr>
-        <w:t>sockFd</w:t>
-      </w:r>
-      <w:proofErr w:type="spellEnd"/>
-      <w:r>
-        <w:rPr>
-          <w:rFonts w:ascii="Courier New" w:hAnsi="Courier New" w:cs="Courier New"/>
-          <w:sz w:val="18"/>
-          <w:szCs w:val="18"/>
-        </w:rPr>
-        <w:t xml:space="preserve"> = </w:t>
-      </w:r>
-      <w:proofErr w:type="gramStart"/>
-      <w:r>
-        <w:rPr>
-          <w:rFonts w:ascii="Courier New" w:hAnsi="Courier New" w:cs="Courier New"/>
-          <w:sz w:val="18"/>
-          <w:szCs w:val="18"/>
-        </w:rPr>
-        <w:t>socket(</w:t>
-      </w:r>
-      <w:proofErr w:type="gramEnd"/>
-      <w:r>
-        <w:rPr>
-          <w:rFonts w:ascii="Courier New" w:hAnsi="Courier New" w:cs="Courier New"/>
-          <w:sz w:val="18"/>
-          <w:szCs w:val="18"/>
-        </w:rPr>
-        <w:t xml:space="preserve">AF_INET, SOCK_DGRAM, 0);  </w:t>
+        <w:t xml:space="preserve">    sockFd = socket(AF_INET, SOCK_DGRAM, 0);  </w:t>
       </w:r>
     </w:p>
     <w:p>
@@ -7472,25 +7056,7 @@
           <w:sz w:val="18"/>
           <w:szCs w:val="18"/>
         </w:rPr>
-        <w:t xml:space="preserve">    if (</w:t>
-      </w:r>
-      <w:proofErr w:type="spellStart"/>
-      <w:r>
-        <w:rPr>
-          <w:rFonts w:ascii="Courier New" w:hAnsi="Courier New" w:cs="Courier New"/>
-          <w:sz w:val="18"/>
-          <w:szCs w:val="18"/>
-        </w:rPr>
-        <w:t>sockFd</w:t>
-      </w:r>
-      <w:proofErr w:type="spellEnd"/>
-      <w:r>
-        <w:rPr>
-          <w:rFonts w:ascii="Courier New" w:hAnsi="Courier New" w:cs="Courier New"/>
-          <w:sz w:val="18"/>
-          <w:szCs w:val="18"/>
-        </w:rPr>
-        <w:t xml:space="preserve"> == ERROR)  </w:t>
+        <w:t xml:space="preserve">    if (sockFd == ERROR)  </w:t>
       </w:r>
     </w:p>
     <w:p>
@@ -7538,25 +7104,7 @@
           <w:sz w:val="18"/>
           <w:szCs w:val="18"/>
         </w:rPr>
-        <w:t xml:space="preserve">    </w:t>
-      </w:r>
-      <w:proofErr w:type="spellStart"/>
-      <w:r>
-        <w:rPr>
-          <w:rFonts w:ascii="Courier New" w:hAnsi="Courier New" w:cs="Courier New"/>
-          <w:sz w:val="18"/>
-          <w:szCs w:val="18"/>
-        </w:rPr>
-        <w:t>perror</w:t>
-      </w:r>
-      <w:proofErr w:type="spellEnd"/>
-      <w:r>
-        <w:rPr>
-          <w:rFonts w:ascii="Courier New" w:hAnsi="Courier New" w:cs="Courier New"/>
-          <w:sz w:val="18"/>
-          <w:szCs w:val="18"/>
-        </w:rPr>
-        <w:t xml:space="preserve"> ("socket not opened ");  </w:t>
+        <w:t xml:space="preserve">    perror ("socket not opened ");  </w:t>
       </w:r>
     </w:p>
     <w:p>
@@ -7772,89 +7320,7 @@
           <w:sz w:val="18"/>
           <w:szCs w:val="18"/>
         </w:rPr>
-        <w:t xml:space="preserve">    if (</w:t>
-      </w:r>
-      <w:proofErr w:type="spellStart"/>
-      <w:r>
-        <w:rPr>
-          <w:rFonts w:ascii="Courier New" w:hAnsi="Courier New" w:cs="Courier New"/>
-          <w:sz w:val="18"/>
-          <w:szCs w:val="18"/>
-        </w:rPr>
-        <w:t>setsockopt</w:t>
-      </w:r>
-      <w:proofErr w:type="spellEnd"/>
-      <w:r>
-        <w:rPr>
-          <w:rFonts w:ascii="Courier New" w:hAnsi="Courier New" w:cs="Courier New"/>
-          <w:sz w:val="18"/>
-          <w:szCs w:val="18"/>
-        </w:rPr>
-        <w:t xml:space="preserve"> (</w:t>
-      </w:r>
-      <w:proofErr w:type="spellStart"/>
-      <w:r>
-        <w:rPr>
-          <w:rFonts w:ascii="Courier New" w:hAnsi="Courier New" w:cs="Courier New"/>
-          <w:sz w:val="18"/>
-          <w:szCs w:val="18"/>
-        </w:rPr>
-        <w:t>sockFd</w:t>
-      </w:r>
-      <w:proofErr w:type="spellEnd"/>
-      <w:r>
-        <w:rPr>
-          <w:rFonts w:ascii="Courier New" w:hAnsi="Courier New" w:cs="Courier New"/>
-          <w:sz w:val="18"/>
-          <w:szCs w:val="18"/>
-        </w:rPr>
-        <w:t xml:space="preserve">, SOL_SOCKET, SO_BROADCAST, (char *) &amp;on, </w:t>
-      </w:r>
-      <w:proofErr w:type="spellStart"/>
-      <w:r>
-        <w:rPr>
-          <w:rFonts w:ascii="Courier New" w:hAnsi="Courier New" w:cs="Courier New"/>
-          <w:sz w:val="18"/>
-          <w:szCs w:val="18"/>
-        </w:rPr>
-        <w:t>sizeof</w:t>
-      </w:r>
-      <w:proofErr w:type="spellEnd"/>
-      <w:r>
-        <w:rPr>
-          <w:rFonts w:ascii="Courier New" w:hAnsi="Courier New" w:cs="Courier New"/>
-          <w:sz w:val="18"/>
-          <w:szCs w:val="18"/>
-        </w:rPr>
-        <w:t>(</w:t>
-      </w:r>
-      <w:proofErr w:type="spellStart"/>
-      <w:r>
-        <w:rPr>
-          <w:rFonts w:ascii="Courier New" w:hAnsi="Courier New" w:cs="Courier New"/>
-          <w:sz w:val="18"/>
-          <w:szCs w:val="18"/>
-        </w:rPr>
-        <w:t>int</w:t>
-      </w:r>
-      <w:proofErr w:type="spellEnd"/>
-      <w:proofErr w:type="gramStart"/>
-      <w:r>
-        <w:rPr>
-          <w:rFonts w:ascii="Courier New" w:hAnsi="Courier New" w:cs="Courier New"/>
-          <w:sz w:val="18"/>
-          <w:szCs w:val="18"/>
-        </w:rPr>
-        <w:t>))  =</w:t>
-      </w:r>
-      <w:proofErr w:type="gramEnd"/>
-      <w:r>
-        <w:rPr>
-          <w:rFonts w:ascii="Courier New" w:hAnsi="Courier New" w:cs="Courier New"/>
-          <w:sz w:val="18"/>
-          <w:szCs w:val="18"/>
-        </w:rPr>
-        <w:t xml:space="preserve">=  ERROR)  </w:t>
+        <w:t xml:space="preserve">    if (setsockopt (sockFd, SOL_SOCKET, SO_BROADCAST, (char *) &amp;on, sizeof(int))  ==  ERROR)  </w:t>
       </w:r>
     </w:p>
     <w:p>
@@ -7902,43 +7368,7 @@
           <w:sz w:val="18"/>
           <w:szCs w:val="18"/>
         </w:rPr>
-        <w:t xml:space="preserve">    </w:t>
-      </w:r>
-      <w:proofErr w:type="spellStart"/>
-      <w:r>
-        <w:rPr>
-          <w:rFonts w:ascii="Courier New" w:hAnsi="Courier New" w:cs="Courier New"/>
-          <w:sz w:val="18"/>
-          <w:szCs w:val="18"/>
-        </w:rPr>
-        <w:t>perror</w:t>
-      </w:r>
-      <w:proofErr w:type="spellEnd"/>
-      <w:r>
-        <w:rPr>
-          <w:rFonts w:ascii="Courier New" w:hAnsi="Courier New" w:cs="Courier New"/>
-          <w:sz w:val="18"/>
-          <w:szCs w:val="18"/>
-        </w:rPr>
-        <w:t xml:space="preserve"> ("</w:t>
-      </w:r>
-      <w:proofErr w:type="spellStart"/>
-      <w:r>
-        <w:rPr>
-          <w:rFonts w:ascii="Courier New" w:hAnsi="Courier New" w:cs="Courier New"/>
-          <w:sz w:val="18"/>
-          <w:szCs w:val="18"/>
-        </w:rPr>
-        <w:t>setsockopt</w:t>
-      </w:r>
-      <w:proofErr w:type="spellEnd"/>
-      <w:r>
-        <w:rPr>
-          <w:rFonts w:ascii="Courier New" w:hAnsi="Courier New" w:cs="Courier New"/>
-          <w:sz w:val="18"/>
-          <w:szCs w:val="18"/>
-        </w:rPr>
-        <w:t xml:space="preserve"> failed ");  </w:t>
+        <w:t xml:space="preserve">    perror ("setsockopt failed ");  </w:t>
       </w:r>
     </w:p>
     <w:p>
@@ -8034,25 +7464,7 @@
           <w:sz w:val="18"/>
           <w:szCs w:val="18"/>
         </w:rPr>
-        <w:t xml:space="preserve">    /* zero out the </w:t>
-      </w:r>
-      <w:proofErr w:type="spellStart"/>
-      <w:r>
-        <w:rPr>
-          <w:rFonts w:ascii="Courier New" w:hAnsi="Courier New" w:cs="Courier New"/>
-          <w:sz w:val="18"/>
-          <w:szCs w:val="18"/>
-        </w:rPr>
-        <w:t>sockaddr_in</w:t>
-      </w:r>
-      <w:proofErr w:type="spellEnd"/>
-      <w:r>
-        <w:rPr>
-          <w:rFonts w:ascii="Courier New" w:hAnsi="Courier New" w:cs="Courier New"/>
-          <w:sz w:val="18"/>
-          <w:szCs w:val="18"/>
-        </w:rPr>
-        <w:t xml:space="preserve"> structures and setup receivers' address */   </w:t>
+        <w:t xml:space="preserve">    /* zero out the sockaddr_in structures and setup receivers' address */   </w:t>
       </w:r>
     </w:p>
     <w:p>
@@ -8076,79 +7488,7 @@
           <w:sz w:val="18"/>
           <w:szCs w:val="18"/>
         </w:rPr>
-        <w:t xml:space="preserve">    </w:t>
-      </w:r>
-      <w:proofErr w:type="spellStart"/>
-      <w:r>
-        <w:rPr>
-          <w:rFonts w:ascii="Courier New" w:hAnsi="Courier New" w:cs="Courier New"/>
-          <w:sz w:val="18"/>
-          <w:szCs w:val="18"/>
-        </w:rPr>
-        <w:t>bzero</w:t>
-      </w:r>
-      <w:proofErr w:type="spellEnd"/>
-      <w:r>
-        <w:rPr>
-          <w:rFonts w:ascii="Courier New" w:hAnsi="Courier New" w:cs="Courier New"/>
-          <w:sz w:val="18"/>
-          <w:szCs w:val="18"/>
-        </w:rPr>
-        <w:t xml:space="preserve"> ((char *) &amp;</w:t>
-      </w:r>
-      <w:proofErr w:type="spellStart"/>
-      <w:r>
-        <w:rPr>
-          <w:rFonts w:ascii="Courier New" w:hAnsi="Courier New" w:cs="Courier New"/>
-          <w:sz w:val="18"/>
-          <w:szCs w:val="18"/>
-        </w:rPr>
-        <w:t>sendToAddr</w:t>
-      </w:r>
-      <w:proofErr w:type="spellEnd"/>
-      <w:r>
-        <w:rPr>
-          <w:rFonts w:ascii="Courier New" w:hAnsi="Courier New" w:cs="Courier New"/>
-          <w:sz w:val="18"/>
-          <w:szCs w:val="18"/>
-        </w:rPr>
-        <w:t xml:space="preserve">, </w:t>
-      </w:r>
-      <w:proofErr w:type="spellStart"/>
-      <w:r>
-        <w:rPr>
-          <w:rFonts w:ascii="Courier New" w:hAnsi="Courier New" w:cs="Courier New"/>
-          <w:sz w:val="18"/>
-          <w:szCs w:val="18"/>
-        </w:rPr>
-        <w:t>sizeof</w:t>
-      </w:r>
-      <w:proofErr w:type="spellEnd"/>
-      <w:r>
-        <w:rPr>
-          <w:rFonts w:ascii="Courier New" w:hAnsi="Courier New" w:cs="Courier New"/>
-          <w:sz w:val="18"/>
-          <w:szCs w:val="18"/>
-        </w:rPr>
-        <w:t xml:space="preserve"> (struct </w:t>
-      </w:r>
-      <w:proofErr w:type="spellStart"/>
-      <w:r>
-        <w:rPr>
-          <w:rFonts w:ascii="Courier New" w:hAnsi="Courier New" w:cs="Courier New"/>
-          <w:sz w:val="18"/>
-          <w:szCs w:val="18"/>
-        </w:rPr>
-        <w:t>sockaddr_in</w:t>
-      </w:r>
-      <w:proofErr w:type="spellEnd"/>
-      <w:r>
-        <w:rPr>
-          <w:rFonts w:ascii="Courier New" w:hAnsi="Courier New" w:cs="Courier New"/>
-          <w:sz w:val="18"/>
-          <w:szCs w:val="18"/>
-        </w:rPr>
-        <w:t xml:space="preserve">));  </w:t>
+        <w:t xml:space="preserve">    bzero ((char *) &amp;sendToAddr, sizeof (struct sockaddr_in));  </w:t>
       </w:r>
     </w:p>
     <w:p>
@@ -8172,25 +7512,7 @@
           <w:sz w:val="18"/>
           <w:szCs w:val="18"/>
         </w:rPr>
-        <w:t xml:space="preserve">    </w:t>
-      </w:r>
-      <w:proofErr w:type="spellStart"/>
-      <w:r>
-        <w:rPr>
-          <w:rFonts w:ascii="Courier New" w:hAnsi="Courier New" w:cs="Courier New"/>
-          <w:sz w:val="18"/>
-          <w:szCs w:val="18"/>
-        </w:rPr>
-        <w:t>sendToAddr.sin_family</w:t>
-      </w:r>
-      <w:proofErr w:type="spellEnd"/>
-      <w:r>
-        <w:rPr>
-          <w:rFonts w:ascii="Courier New" w:hAnsi="Courier New" w:cs="Courier New"/>
-          <w:sz w:val="18"/>
-          <w:szCs w:val="18"/>
-        </w:rPr>
-        <w:t xml:space="preserve"> = AF_INET;  </w:t>
+        <w:t xml:space="preserve">    sendToAddr.sin_family = AF_INET;  </w:t>
       </w:r>
     </w:p>
     <w:p>
@@ -8214,43 +7536,7 @@
           <w:sz w:val="18"/>
           <w:szCs w:val="18"/>
         </w:rPr>
-        <w:t xml:space="preserve">    </w:t>
-      </w:r>
-      <w:proofErr w:type="spellStart"/>
-      <w:r>
-        <w:rPr>
-          <w:rFonts w:ascii="Courier New" w:hAnsi="Courier New" w:cs="Courier New"/>
-          <w:sz w:val="18"/>
-          <w:szCs w:val="18"/>
-        </w:rPr>
-        <w:t>sendToAddr.sin_port</w:t>
-      </w:r>
-      <w:proofErr w:type="spellEnd"/>
-      <w:r>
-        <w:rPr>
-          <w:rFonts w:ascii="Courier New" w:hAnsi="Courier New" w:cs="Courier New"/>
-          <w:sz w:val="18"/>
-          <w:szCs w:val="18"/>
-        </w:rPr>
-        <w:t xml:space="preserve"> = </w:t>
-      </w:r>
-      <w:proofErr w:type="spellStart"/>
-      <w:r>
-        <w:rPr>
-          <w:rFonts w:ascii="Courier New" w:hAnsi="Courier New" w:cs="Courier New"/>
-          <w:sz w:val="18"/>
-          <w:szCs w:val="18"/>
-        </w:rPr>
-        <w:t>htons</w:t>
-      </w:r>
-      <w:proofErr w:type="spellEnd"/>
-      <w:r>
-        <w:rPr>
-          <w:rFonts w:ascii="Courier New" w:hAnsi="Courier New" w:cs="Courier New"/>
-          <w:sz w:val="18"/>
-          <w:szCs w:val="18"/>
-        </w:rPr>
-        <w:t xml:space="preserve"> (port);  </w:t>
+        <w:t xml:space="preserve">    sendToAddr.sin_port = htons (port);  </w:t>
       </w:r>
     </w:p>
     <w:p>
@@ -8274,61 +7560,7 @@
           <w:sz w:val="18"/>
           <w:szCs w:val="18"/>
         </w:rPr>
-        <w:t xml:space="preserve">    </w:t>
-      </w:r>
-      <w:proofErr w:type="spellStart"/>
-      <w:r>
-        <w:rPr>
-          <w:rFonts w:ascii="Courier New" w:hAnsi="Courier New" w:cs="Courier New"/>
-          <w:sz w:val="18"/>
-          <w:szCs w:val="18"/>
-        </w:rPr>
-        <w:t>sendToAddr.sin_addr.s_addr</w:t>
-      </w:r>
-      <w:proofErr w:type="spellEnd"/>
-      <w:r>
-        <w:rPr>
-          <w:rFonts w:ascii="Courier New" w:hAnsi="Courier New" w:cs="Courier New"/>
-          <w:sz w:val="18"/>
-          <w:szCs w:val="18"/>
-        </w:rPr>
-        <w:t xml:space="preserve"> = </w:t>
-      </w:r>
-      <w:proofErr w:type="spellStart"/>
-      <w:r>
-        <w:rPr>
-          <w:rFonts w:ascii="Courier New" w:hAnsi="Courier New" w:cs="Courier New"/>
-          <w:sz w:val="18"/>
-          <w:szCs w:val="18"/>
-        </w:rPr>
-        <w:t>inet_addr</w:t>
-      </w:r>
-      <w:proofErr w:type="spellEnd"/>
-      <w:r>
-        <w:rPr>
-          <w:rFonts w:ascii="Courier New" w:hAnsi="Courier New" w:cs="Courier New"/>
-          <w:sz w:val="18"/>
-          <w:szCs w:val="18"/>
-        </w:rPr>
-        <w:t xml:space="preserve"> (</w:t>
-      </w:r>
-      <w:proofErr w:type="spellStart"/>
-      <w:r>
-        <w:rPr>
-          <w:rFonts w:ascii="Courier New" w:hAnsi="Courier New" w:cs="Courier New"/>
-          <w:sz w:val="18"/>
-          <w:szCs w:val="18"/>
-        </w:rPr>
-        <w:t>bsaddr</w:t>
-      </w:r>
-      <w:proofErr w:type="spellEnd"/>
-      <w:r>
-        <w:rPr>
-          <w:rFonts w:ascii="Courier New" w:hAnsi="Courier New" w:cs="Courier New"/>
-          <w:sz w:val="18"/>
-          <w:szCs w:val="18"/>
-        </w:rPr>
-        <w:t>);</w:t>
+        <w:t xml:space="preserve">    sendToAddr.sin_addr.s_addr = inet_addr (bsaddr);</w:t>
       </w:r>
     </w:p>
     <w:p>
@@ -8352,71 +7584,7 @@
           <w:sz w:val="18"/>
           <w:szCs w:val="18"/>
         </w:rPr>
-        <w:t xml:space="preserve">    </w:t>
-      </w:r>
-      <w:proofErr w:type="spellStart"/>
-      <w:proofErr w:type="gramStart"/>
-      <w:r>
-        <w:rPr>
-          <w:rFonts w:ascii="Courier New" w:hAnsi="Courier New" w:cs="Courier New"/>
-          <w:sz w:val="18"/>
-          <w:szCs w:val="18"/>
-        </w:rPr>
-        <w:t>printf</w:t>
-      </w:r>
-      <w:proofErr w:type="spellEnd"/>
-      <w:r>
-        <w:rPr>
-          <w:rFonts w:ascii="Courier New" w:hAnsi="Courier New" w:cs="Courier New"/>
-          <w:sz w:val="18"/>
-          <w:szCs w:val="18"/>
-        </w:rPr>
-        <w:t>(</w:t>
-      </w:r>
-      <w:proofErr w:type="gramEnd"/>
-      <w:r>
-        <w:rPr>
-          <w:rFonts w:ascii="Courier New" w:hAnsi="Courier New" w:cs="Courier New"/>
-          <w:sz w:val="18"/>
-          <w:szCs w:val="18"/>
-        </w:rPr>
-        <w:t>"</w:t>
-      </w:r>
-      <w:proofErr w:type="spellStart"/>
-      <w:r>
-        <w:rPr>
-          <w:rFonts w:ascii="Courier New" w:hAnsi="Courier New" w:cs="Courier New"/>
-          <w:sz w:val="18"/>
-          <w:szCs w:val="18"/>
-        </w:rPr>
-        <w:t>sendToAddr.sin_addr.s_addr</w:t>
-      </w:r>
-      <w:proofErr w:type="spellEnd"/>
-      <w:r>
-        <w:rPr>
-          <w:rFonts w:ascii="Courier New" w:hAnsi="Courier New" w:cs="Courier New"/>
-          <w:sz w:val="18"/>
-          <w:szCs w:val="18"/>
-        </w:rPr>
-        <w:t xml:space="preserve"> %x\n",</w:t>
-      </w:r>
-      <w:proofErr w:type="spellStart"/>
-      <w:r>
-        <w:rPr>
-          <w:rFonts w:ascii="Courier New" w:hAnsi="Courier New" w:cs="Courier New"/>
-          <w:sz w:val="18"/>
-          <w:szCs w:val="18"/>
-        </w:rPr>
-        <w:t>sendToAddr.sin_addr.s_addr</w:t>
-      </w:r>
-      <w:proofErr w:type="spellEnd"/>
-      <w:r>
-        <w:rPr>
-          <w:rFonts w:ascii="Courier New" w:hAnsi="Courier New" w:cs="Courier New"/>
-          <w:sz w:val="18"/>
-          <w:szCs w:val="18"/>
-        </w:rPr>
-        <w:t xml:space="preserve">);  </w:t>
+        <w:t xml:space="preserve">    printf("sendToAddr.sin_addr.s_addr %x\n",sendToAddr.sin_addr.s_addr);  </w:t>
       </w:r>
     </w:p>
     <w:p>
@@ -8530,25 +7698,7 @@
           <w:szCs w:val="18"/>
         </w:rPr>
         <w:tab/>
-        <w:t xml:space="preserve"> gets(</w:t>
-      </w:r>
-      <w:proofErr w:type="spellStart"/>
-      <w:r>
-        <w:rPr>
-          <w:rFonts w:ascii="Courier New" w:hAnsi="Courier New" w:cs="Courier New"/>
-          <w:sz w:val="18"/>
-          <w:szCs w:val="18"/>
-        </w:rPr>
-        <w:t>usermsg</w:t>
-      </w:r>
-      <w:proofErr w:type="spellEnd"/>
-      <w:r>
-        <w:rPr>
-          <w:rFonts w:ascii="Courier New" w:hAnsi="Courier New" w:cs="Courier New"/>
-          <w:sz w:val="18"/>
-          <w:szCs w:val="18"/>
-        </w:rPr>
-        <w:t>);</w:t>
+        <w:t xml:space="preserve"> gets(usermsg);</w:t>
       </w:r>
     </w:p>
     <w:p>
@@ -8581,43 +7731,7 @@
           <w:szCs w:val="18"/>
         </w:rPr>
         <w:tab/>
-        <w:t xml:space="preserve"> if (</w:t>
-      </w:r>
-      <w:proofErr w:type="spellStart"/>
-      <w:r>
-        <w:rPr>
-          <w:rFonts w:ascii="Courier New" w:hAnsi="Courier New" w:cs="Courier New"/>
-          <w:sz w:val="18"/>
-          <w:szCs w:val="18"/>
-        </w:rPr>
-        <w:t>strcmp</w:t>
-      </w:r>
-      <w:proofErr w:type="spellEnd"/>
-      <w:r>
-        <w:rPr>
-          <w:rFonts w:ascii="Courier New" w:hAnsi="Courier New" w:cs="Courier New"/>
-          <w:sz w:val="18"/>
-          <w:szCs w:val="18"/>
-        </w:rPr>
-        <w:t>(</w:t>
-      </w:r>
-      <w:proofErr w:type="spellStart"/>
-      <w:r>
-        <w:rPr>
-          <w:rFonts w:ascii="Courier New" w:hAnsi="Courier New" w:cs="Courier New"/>
-          <w:sz w:val="18"/>
-          <w:szCs w:val="18"/>
-        </w:rPr>
-        <w:t>usermsg</w:t>
-      </w:r>
-      <w:proofErr w:type="spellEnd"/>
-      <w:r>
-        <w:rPr>
-          <w:rFonts w:ascii="Courier New" w:hAnsi="Courier New" w:cs="Courier New"/>
-          <w:sz w:val="18"/>
-          <w:szCs w:val="18"/>
-        </w:rPr>
-        <w:t>,"quit") == 0) break;</w:t>
+        <w:t xml:space="preserve"> if (strcmp(usermsg,"quit") == 0) break;</w:t>
       </w:r>
     </w:p>
     <w:p>
@@ -8683,71 +7797,7 @@
           <w:szCs w:val="18"/>
         </w:rPr>
         <w:tab/>
-        <w:t xml:space="preserve"> </w:t>
-      </w:r>
-      <w:proofErr w:type="spellStart"/>
-      <w:r>
-        <w:rPr>
-          <w:rFonts w:ascii="Courier New" w:hAnsi="Courier New" w:cs="Courier New"/>
-          <w:sz w:val="18"/>
-          <w:szCs w:val="18"/>
-        </w:rPr>
-        <w:t>sprintf</w:t>
-      </w:r>
-      <w:proofErr w:type="spellEnd"/>
-      <w:r>
-        <w:rPr>
-          <w:rFonts w:ascii="Courier New" w:hAnsi="Courier New" w:cs="Courier New"/>
-          <w:sz w:val="18"/>
-          <w:szCs w:val="18"/>
-        </w:rPr>
-        <w:t>(buf,"msg%03d-%s</w:t>
-      </w:r>
-      <w:proofErr w:type="gramStart"/>
-      <w:r>
-        <w:rPr>
-          <w:rFonts w:ascii="Courier New" w:hAnsi="Courier New" w:cs="Courier New"/>
-          <w:sz w:val="18"/>
-          <w:szCs w:val="18"/>
-        </w:rPr>
-        <w:t>",</w:t>
-      </w:r>
-      <w:proofErr w:type="spellStart"/>
-      <w:r>
-        <w:rPr>
-          <w:rFonts w:ascii="Courier New" w:hAnsi="Courier New" w:cs="Courier New"/>
-          <w:sz w:val="18"/>
-          <w:szCs w:val="18"/>
-        </w:rPr>
-        <w:t>msgcount</w:t>
-      </w:r>
-      <w:proofErr w:type="spellEnd"/>
-      <w:proofErr w:type="gramEnd"/>
-      <w:r>
-        <w:rPr>
-          <w:rFonts w:ascii="Courier New" w:hAnsi="Courier New" w:cs="Courier New"/>
-          <w:sz w:val="18"/>
-          <w:szCs w:val="18"/>
-        </w:rPr>
-        <w:t>++,</w:t>
-      </w:r>
-      <w:proofErr w:type="spellStart"/>
-      <w:r>
-        <w:rPr>
-          <w:rFonts w:ascii="Courier New" w:hAnsi="Courier New" w:cs="Courier New"/>
-          <w:sz w:val="18"/>
-          <w:szCs w:val="18"/>
-        </w:rPr>
-        <w:t>usermsg</w:t>
-      </w:r>
-      <w:proofErr w:type="spellEnd"/>
-      <w:r>
-        <w:rPr>
-          <w:rFonts w:ascii="Courier New" w:hAnsi="Courier New" w:cs="Courier New"/>
-          <w:sz w:val="18"/>
-          <w:szCs w:val="18"/>
-        </w:rPr>
-        <w:t>);</w:t>
+        <w:t xml:space="preserve"> sprintf(buf,"msg%03d-%s",msgcount++,usermsg);</w:t>
       </w:r>
     </w:p>
     <w:p>
@@ -8847,161 +7897,7 @@
           <w:szCs w:val="18"/>
         </w:rPr>
         <w:tab/>
-        <w:t xml:space="preserve"> if ((</w:t>
-      </w:r>
-      <w:proofErr w:type="spellStart"/>
-      <w:r>
-        <w:rPr>
-          <w:rFonts w:ascii="Courier New" w:hAnsi="Courier New" w:cs="Courier New"/>
-          <w:sz w:val="18"/>
-          <w:szCs w:val="18"/>
-        </w:rPr>
-        <w:t>sendNum</w:t>
-      </w:r>
-      <w:proofErr w:type="spellEnd"/>
-      <w:r>
-        <w:rPr>
-          <w:rFonts w:ascii="Courier New" w:hAnsi="Courier New" w:cs="Courier New"/>
-          <w:sz w:val="18"/>
-          <w:szCs w:val="18"/>
-        </w:rPr>
-        <w:t xml:space="preserve"> = </w:t>
-      </w:r>
-      <w:proofErr w:type="spellStart"/>
-      <w:r>
-        <w:rPr>
-          <w:rFonts w:ascii="Courier New" w:hAnsi="Courier New" w:cs="Courier New"/>
-          <w:sz w:val="18"/>
-          <w:szCs w:val="18"/>
-        </w:rPr>
-        <w:t>sendto</w:t>
-      </w:r>
-      <w:proofErr w:type="spellEnd"/>
-      <w:r>
-        <w:rPr>
-          <w:rFonts w:ascii="Courier New" w:hAnsi="Courier New" w:cs="Courier New"/>
-          <w:sz w:val="18"/>
-          <w:szCs w:val="18"/>
-        </w:rPr>
-        <w:t xml:space="preserve"> (</w:t>
-      </w:r>
-      <w:proofErr w:type="spellStart"/>
-      <w:r>
-        <w:rPr>
-          <w:rFonts w:ascii="Courier New" w:hAnsi="Courier New" w:cs="Courier New"/>
-          <w:sz w:val="18"/>
-          <w:szCs w:val="18"/>
-        </w:rPr>
-        <w:t>sockFd</w:t>
-      </w:r>
-      <w:proofErr w:type="spellEnd"/>
-      <w:r>
-        <w:rPr>
-          <w:rFonts w:ascii="Courier New" w:hAnsi="Courier New" w:cs="Courier New"/>
-          <w:sz w:val="18"/>
-          <w:szCs w:val="18"/>
-        </w:rPr>
-        <w:t xml:space="preserve">, </w:t>
-      </w:r>
-      <w:proofErr w:type="spellStart"/>
-      <w:r>
-        <w:rPr>
-          <w:rFonts w:ascii="Courier New" w:hAnsi="Courier New" w:cs="Courier New"/>
-          <w:sz w:val="18"/>
-          <w:szCs w:val="18"/>
-        </w:rPr>
-        <w:t>buf</w:t>
-      </w:r>
-      <w:proofErr w:type="spellEnd"/>
-      <w:r>
-        <w:rPr>
-          <w:rFonts w:ascii="Courier New" w:hAnsi="Courier New" w:cs="Courier New"/>
-          <w:sz w:val="18"/>
-          <w:szCs w:val="18"/>
-        </w:rPr>
-        <w:t xml:space="preserve">, </w:t>
-      </w:r>
-      <w:proofErr w:type="spellStart"/>
-      <w:r>
-        <w:rPr>
-          <w:rFonts w:ascii="Courier New" w:hAnsi="Courier New" w:cs="Courier New"/>
-          <w:sz w:val="18"/>
-          <w:szCs w:val="18"/>
-        </w:rPr>
-        <w:t>sizeof</w:t>
-      </w:r>
-      <w:proofErr w:type="spellEnd"/>
-      <w:r>
-        <w:rPr>
-          <w:rFonts w:ascii="Courier New" w:hAnsi="Courier New" w:cs="Courier New"/>
-          <w:sz w:val="18"/>
-          <w:szCs w:val="18"/>
-        </w:rPr>
-        <w:t xml:space="preserve"> (</w:t>
-      </w:r>
-      <w:proofErr w:type="spellStart"/>
-      <w:r>
-        <w:rPr>
-          <w:rFonts w:ascii="Courier New" w:hAnsi="Courier New" w:cs="Courier New"/>
-          <w:sz w:val="18"/>
-          <w:szCs w:val="18"/>
-        </w:rPr>
-        <w:t>buf</w:t>
-      </w:r>
-      <w:proofErr w:type="spellEnd"/>
-      <w:r>
-        <w:rPr>
-          <w:rFonts w:ascii="Courier New" w:hAnsi="Courier New" w:cs="Courier New"/>
-          <w:sz w:val="18"/>
-          <w:szCs w:val="18"/>
-        </w:rPr>
-        <w:t xml:space="preserve">), 0, (struct </w:t>
-      </w:r>
-      <w:proofErr w:type="spellStart"/>
-      <w:proofErr w:type="gramStart"/>
-      <w:r>
-        <w:rPr>
-          <w:rFonts w:ascii="Courier New" w:hAnsi="Courier New" w:cs="Courier New"/>
-          <w:sz w:val="18"/>
-          <w:szCs w:val="18"/>
-        </w:rPr>
-        <w:t>sockaddr</w:t>
-      </w:r>
-      <w:proofErr w:type="spellEnd"/>
-      <w:r>
-        <w:rPr>
-          <w:rFonts w:ascii="Courier New" w:hAnsi="Courier New" w:cs="Courier New"/>
-          <w:sz w:val="18"/>
-          <w:szCs w:val="18"/>
-        </w:rPr>
-        <w:t xml:space="preserve">  *</w:t>
-      </w:r>
-      <w:proofErr w:type="gramEnd"/>
-      <w:r>
-        <w:rPr>
-          <w:rFonts w:ascii="Courier New" w:hAnsi="Courier New" w:cs="Courier New"/>
-          <w:sz w:val="18"/>
-          <w:szCs w:val="18"/>
-        </w:rPr>
-        <w:t>) &amp;</w:t>
-      </w:r>
-      <w:proofErr w:type="spellStart"/>
-      <w:r>
-        <w:rPr>
-          <w:rFonts w:ascii="Courier New" w:hAnsi="Courier New" w:cs="Courier New"/>
-          <w:sz w:val="18"/>
-          <w:szCs w:val="18"/>
-        </w:rPr>
-        <w:t>sendToAddr</w:t>
-      </w:r>
-      <w:proofErr w:type="spellEnd"/>
-      <w:r>
-        <w:rPr>
-          <w:rFonts w:ascii="Courier New" w:hAnsi="Courier New" w:cs="Courier New"/>
-          <w:sz w:val="18"/>
-          <w:szCs w:val="18"/>
-        </w:rPr>
-        <w:t xml:space="preserve">,   </w:t>
+        <w:t xml:space="preserve"> if ((sendNum = sendto (sockFd, buf, sizeof (buf), 0, (struct sockaddr  *) &amp;sendToAddr,   </w:t>
       </w:r>
     </w:p>
     <w:p>
@@ -9050,61 +7946,7 @@
           <w:szCs w:val="18"/>
         </w:rPr>
         <w:tab/>
-        <w:t xml:space="preserve"> </w:t>
-      </w:r>
-      <w:proofErr w:type="spellStart"/>
-      <w:r>
-        <w:rPr>
-          <w:rFonts w:ascii="Courier New" w:hAnsi="Courier New" w:cs="Courier New"/>
-          <w:sz w:val="18"/>
-          <w:szCs w:val="18"/>
-        </w:rPr>
-        <w:t>sizeof</w:t>
-      </w:r>
-      <w:proofErr w:type="spellEnd"/>
-      <w:r>
-        <w:rPr>
-          <w:rFonts w:ascii="Courier New" w:hAnsi="Courier New" w:cs="Courier New"/>
-          <w:sz w:val="18"/>
-          <w:szCs w:val="18"/>
-        </w:rPr>
-        <w:t xml:space="preserve"> (struct </w:t>
-      </w:r>
-      <w:proofErr w:type="spellStart"/>
-      <w:r>
-        <w:rPr>
-          <w:rFonts w:ascii="Courier New" w:hAnsi="Courier New" w:cs="Courier New"/>
-          <w:sz w:val="18"/>
-          <w:szCs w:val="18"/>
-        </w:rPr>
-        <w:t>sockaddr_in</w:t>
-      </w:r>
-      <w:proofErr w:type="spellEnd"/>
-      <w:r>
-        <w:rPr>
-          <w:rFonts w:ascii="Courier New" w:hAnsi="Courier New" w:cs="Courier New"/>
-          <w:sz w:val="18"/>
-          <w:szCs w:val="18"/>
-        </w:rPr>
-        <w:t xml:space="preserve">))) == </w:t>
-      </w:r>
-      <w:proofErr w:type="gramStart"/>
-      <w:r>
-        <w:rPr>
-          <w:rFonts w:ascii="Courier New" w:hAnsi="Courier New" w:cs="Courier New"/>
-          <w:sz w:val="18"/>
-          <w:szCs w:val="18"/>
-        </w:rPr>
-        <w:t>ERROR)  {</w:t>
-      </w:r>
-      <w:proofErr w:type="gramEnd"/>
-      <w:r>
-        <w:rPr>
-          <w:rFonts w:ascii="Courier New" w:hAnsi="Courier New" w:cs="Courier New"/>
-          <w:sz w:val="18"/>
-          <w:szCs w:val="18"/>
-        </w:rPr>
-        <w:t xml:space="preserve">  </w:t>
+        <w:t xml:space="preserve"> sizeof (struct sockaddr_in))) == ERROR)  {  </w:t>
       </w:r>
     </w:p>
     <w:p>
@@ -9154,43 +7996,7 @@
           <w:szCs w:val="18"/>
         </w:rPr>
         <w:tab/>
-        <w:t xml:space="preserve"> </w:t>
-      </w:r>
-      <w:proofErr w:type="spellStart"/>
-      <w:r>
-        <w:rPr>
-          <w:rFonts w:ascii="Courier New" w:hAnsi="Courier New" w:cs="Courier New"/>
-          <w:sz w:val="18"/>
-          <w:szCs w:val="18"/>
-        </w:rPr>
-        <w:t>perror</w:t>
-      </w:r>
-      <w:proofErr w:type="spellEnd"/>
-      <w:r>
-        <w:rPr>
-          <w:rFonts w:ascii="Courier New" w:hAnsi="Courier New" w:cs="Courier New"/>
-          <w:sz w:val="18"/>
-          <w:szCs w:val="18"/>
-        </w:rPr>
-        <w:t xml:space="preserve"> ("</w:t>
-      </w:r>
-      <w:proofErr w:type="spellStart"/>
-      <w:r>
-        <w:rPr>
-          <w:rFonts w:ascii="Courier New" w:hAnsi="Courier New" w:cs="Courier New"/>
-          <w:sz w:val="18"/>
-          <w:szCs w:val="18"/>
-        </w:rPr>
-        <w:t>sendto</w:t>
-      </w:r>
-      <w:proofErr w:type="spellEnd"/>
-      <w:r>
-        <w:rPr>
-          <w:rFonts w:ascii="Courier New" w:hAnsi="Courier New" w:cs="Courier New"/>
-          <w:sz w:val="18"/>
-          <w:szCs w:val="18"/>
-        </w:rPr>
-        <w:t xml:space="preserve"> broadcast failed ");  </w:t>
+        <w:t xml:space="preserve"> perror ("sendto broadcast failed ");  </w:t>
       </w:r>
     </w:p>
     <w:p>
@@ -9339,61 +8145,7 @@
           <w:szCs w:val="18"/>
         </w:rPr>
         <w:tab/>
-        <w:t xml:space="preserve"> </w:t>
-      </w:r>
-      <w:proofErr w:type="spellStart"/>
-      <w:r>
-        <w:rPr>
-          <w:rFonts w:ascii="Courier New" w:hAnsi="Courier New" w:cs="Courier New"/>
-          <w:sz w:val="18"/>
-          <w:szCs w:val="18"/>
-        </w:rPr>
-        <w:t>printf</w:t>
-      </w:r>
-      <w:proofErr w:type="spellEnd"/>
-      <w:r>
-        <w:rPr>
-          <w:rFonts w:ascii="Courier New" w:hAnsi="Courier New" w:cs="Courier New"/>
-          <w:sz w:val="18"/>
-          <w:szCs w:val="18"/>
-        </w:rPr>
-        <w:t xml:space="preserve"> ("&gt;&gt;&gt; [%</w:t>
-      </w:r>
-      <w:proofErr w:type="gramStart"/>
-      <w:r>
-        <w:rPr>
-          <w:rFonts w:ascii="Courier New" w:hAnsi="Courier New" w:cs="Courier New"/>
-          <w:sz w:val="18"/>
-          <w:szCs w:val="18"/>
-        </w:rPr>
-        <w:t>s:%</w:t>
-      </w:r>
-      <w:proofErr w:type="gramEnd"/>
-      <w:r>
-        <w:rPr>
-          <w:rFonts w:ascii="Courier New" w:hAnsi="Courier New" w:cs="Courier New"/>
-          <w:sz w:val="18"/>
-          <w:szCs w:val="18"/>
-        </w:rPr>
-        <w:t>d] %s\n",</w:t>
-      </w:r>
-      <w:proofErr w:type="spellStart"/>
-      <w:r>
-        <w:rPr>
-          <w:rFonts w:ascii="Courier New" w:hAnsi="Courier New" w:cs="Courier New"/>
-          <w:sz w:val="18"/>
-          <w:szCs w:val="18"/>
-        </w:rPr>
-        <w:t>bsaddr,port,buf</w:t>
-      </w:r>
-      <w:proofErr w:type="spellEnd"/>
-      <w:r>
-        <w:rPr>
-          <w:rFonts w:ascii="Courier New" w:hAnsi="Courier New" w:cs="Courier New"/>
-          <w:sz w:val="18"/>
-          <w:szCs w:val="18"/>
-        </w:rPr>
-        <w:t>);</w:t>
+        <w:t xml:space="preserve"> printf ("&gt;&gt;&gt; [%s:%d] %s\n",bsaddr,port,buf);</w:t>
       </w:r>
     </w:p>
     <w:p>
@@ -9459,63 +8211,7 @@
           <w:szCs w:val="18"/>
         </w:rPr>
         <w:tab/>
-        <w:t xml:space="preserve"> if (</w:t>
-      </w:r>
-      <w:proofErr w:type="spellStart"/>
-      <w:proofErr w:type="gramStart"/>
-      <w:r>
-        <w:rPr>
-          <w:rFonts w:ascii="Courier New" w:hAnsi="Courier New" w:cs="Courier New"/>
-          <w:sz w:val="18"/>
-          <w:szCs w:val="18"/>
-        </w:rPr>
-        <w:t>strcmp</w:t>
-      </w:r>
-      <w:proofErr w:type="spellEnd"/>
-      <w:r>
-        <w:rPr>
-          <w:rFonts w:ascii="Courier New" w:hAnsi="Courier New" w:cs="Courier New"/>
-          <w:sz w:val="18"/>
-          <w:szCs w:val="18"/>
-        </w:rPr>
-        <w:t>(</w:t>
-      </w:r>
-      <w:proofErr w:type="spellStart"/>
-      <w:proofErr w:type="gramEnd"/>
-      <w:r>
-        <w:rPr>
-          <w:rFonts w:ascii="Courier New" w:hAnsi="Courier New" w:cs="Courier New"/>
-          <w:sz w:val="18"/>
-          <w:szCs w:val="18"/>
-        </w:rPr>
-        <w:t>usermsg</w:t>
-      </w:r>
-      <w:proofErr w:type="spellEnd"/>
-      <w:r>
-        <w:rPr>
-          <w:rFonts w:ascii="Courier New" w:hAnsi="Courier New" w:cs="Courier New"/>
-          <w:sz w:val="18"/>
-          <w:szCs w:val="18"/>
-        </w:rPr>
-        <w:t xml:space="preserve">,"stop </w:t>
-      </w:r>
-      <w:proofErr w:type="spellStart"/>
-      <w:r>
-        <w:rPr>
-          <w:rFonts w:ascii="Courier New" w:hAnsi="Courier New" w:cs="Courier New"/>
-          <w:sz w:val="18"/>
-          <w:szCs w:val="18"/>
-        </w:rPr>
-        <w:t>bs</w:t>
-      </w:r>
-      <w:proofErr w:type="spellEnd"/>
-      <w:r>
-        <w:rPr>
-          <w:rFonts w:ascii="Courier New" w:hAnsi="Courier New" w:cs="Courier New"/>
-          <w:sz w:val="18"/>
-          <w:szCs w:val="18"/>
-        </w:rPr>
-        <w:t>") == 0) break;</w:t>
+        <w:t xml:space="preserve"> if (strcmp(usermsg,"stop bs") == 0) break;</w:t>
       </w:r>
     </w:p>
     <w:p>
@@ -9581,97 +8277,7 @@
           <w:szCs w:val="18"/>
         </w:rPr>
         <w:tab/>
-        <w:t xml:space="preserve"> if (</w:t>
-      </w:r>
-      <w:proofErr w:type="spellStart"/>
-      <w:r>
-        <w:rPr>
-          <w:rFonts w:ascii="Courier New" w:hAnsi="Courier New" w:cs="Courier New"/>
-          <w:sz w:val="18"/>
-          <w:szCs w:val="18"/>
-        </w:rPr>
-        <w:t>recvfrom</w:t>
-      </w:r>
-      <w:proofErr w:type="spellEnd"/>
-      <w:r>
-        <w:rPr>
-          <w:rFonts w:ascii="Courier New" w:hAnsi="Courier New" w:cs="Courier New"/>
-          <w:sz w:val="18"/>
-          <w:szCs w:val="18"/>
-        </w:rPr>
-        <w:t xml:space="preserve"> (</w:t>
-      </w:r>
-      <w:proofErr w:type="spellStart"/>
-      <w:r>
-        <w:rPr>
-          <w:rFonts w:ascii="Courier New" w:hAnsi="Courier New" w:cs="Courier New"/>
-          <w:sz w:val="18"/>
-          <w:szCs w:val="18"/>
-        </w:rPr>
-        <w:t>sockFd</w:t>
-      </w:r>
-      <w:proofErr w:type="spellEnd"/>
-      <w:r>
-        <w:rPr>
-          <w:rFonts w:ascii="Courier New" w:hAnsi="Courier New" w:cs="Courier New"/>
-          <w:sz w:val="18"/>
-          <w:szCs w:val="18"/>
-        </w:rPr>
-        <w:t>, &amp;</w:t>
-      </w:r>
-      <w:proofErr w:type="spellStart"/>
-      <w:r>
-        <w:rPr>
-          <w:rFonts w:ascii="Courier New" w:hAnsi="Courier New" w:cs="Courier New"/>
-          <w:sz w:val="18"/>
-          <w:szCs w:val="18"/>
-        </w:rPr>
-        <w:t>buf</w:t>
-      </w:r>
-      <w:proofErr w:type="spellEnd"/>
-      <w:r>
-        <w:rPr>
-          <w:rFonts w:ascii="Courier New" w:hAnsi="Courier New" w:cs="Courier New"/>
-          <w:sz w:val="18"/>
-          <w:szCs w:val="18"/>
-        </w:rPr>
-        <w:t xml:space="preserve">, </w:t>
-      </w:r>
-      <w:proofErr w:type="spellStart"/>
-      <w:r>
-        <w:rPr>
-          <w:rFonts w:ascii="Courier New" w:hAnsi="Courier New" w:cs="Courier New"/>
-          <w:sz w:val="18"/>
-          <w:szCs w:val="18"/>
-        </w:rPr>
-        <w:t>sizeof</w:t>
-      </w:r>
-      <w:proofErr w:type="spellEnd"/>
-      <w:r>
-        <w:rPr>
-          <w:rFonts w:ascii="Courier New" w:hAnsi="Courier New" w:cs="Courier New"/>
-          <w:sz w:val="18"/>
-          <w:szCs w:val="18"/>
-        </w:rPr>
-        <w:t xml:space="preserve"> (</w:t>
-      </w:r>
-      <w:proofErr w:type="spellStart"/>
-      <w:r>
-        <w:rPr>
-          <w:rFonts w:ascii="Courier New" w:hAnsi="Courier New" w:cs="Courier New"/>
-          <w:sz w:val="18"/>
-          <w:szCs w:val="18"/>
-        </w:rPr>
-        <w:t>buf</w:t>
-      </w:r>
-      <w:proofErr w:type="spellEnd"/>
-      <w:r>
-        <w:rPr>
-          <w:rFonts w:ascii="Courier New" w:hAnsi="Courier New" w:cs="Courier New"/>
-          <w:sz w:val="18"/>
-          <w:szCs w:val="18"/>
-        </w:rPr>
-        <w:t xml:space="preserve">), 0,  </w:t>
+        <w:t xml:space="preserve"> if (recvfrom (sockFd, &amp;buf, sizeof (buf), 0,  </w:t>
       </w:r>
     </w:p>
     <w:p>
@@ -9695,63 +8301,7 @@
           <w:sz w:val="18"/>
           <w:szCs w:val="18"/>
         </w:rPr>
-        <w:t xml:space="preserve">               (struct </w:t>
-      </w:r>
-      <w:proofErr w:type="spellStart"/>
-      <w:r>
-        <w:rPr>
-          <w:rFonts w:ascii="Courier New" w:hAnsi="Courier New" w:cs="Courier New"/>
-          <w:sz w:val="18"/>
-          <w:szCs w:val="18"/>
-        </w:rPr>
-        <w:t>sockaddr</w:t>
-      </w:r>
-      <w:proofErr w:type="spellEnd"/>
-      <w:r>
-        <w:rPr>
-          <w:rFonts w:ascii="Courier New" w:hAnsi="Courier New" w:cs="Courier New"/>
-          <w:sz w:val="18"/>
-          <w:szCs w:val="18"/>
-        </w:rPr>
-        <w:t xml:space="preserve"> *) &amp;</w:t>
-      </w:r>
-      <w:proofErr w:type="spellStart"/>
-      <w:proofErr w:type="gramStart"/>
-      <w:r>
-        <w:rPr>
-          <w:rFonts w:ascii="Courier New" w:hAnsi="Courier New" w:cs="Courier New"/>
-          <w:sz w:val="18"/>
-          <w:szCs w:val="18"/>
-        </w:rPr>
-        <w:t>bsAddr</w:t>
-      </w:r>
-      <w:proofErr w:type="spellEnd"/>
-      <w:r>
-        <w:rPr>
-          <w:rFonts w:ascii="Courier New" w:hAnsi="Courier New" w:cs="Courier New"/>
-          <w:sz w:val="18"/>
-          <w:szCs w:val="18"/>
-        </w:rPr>
-        <w:t>,&amp;</w:t>
-      </w:r>
-      <w:proofErr w:type="spellStart"/>
-      <w:proofErr w:type="gramEnd"/>
-      <w:r>
-        <w:rPr>
-          <w:rFonts w:ascii="Courier New" w:hAnsi="Courier New" w:cs="Courier New"/>
-          <w:sz w:val="18"/>
-          <w:szCs w:val="18"/>
-        </w:rPr>
-        <w:t>bsAddrSize</w:t>
-      </w:r>
-      <w:proofErr w:type="spellEnd"/>
-      <w:r>
-        <w:rPr>
-          <w:rFonts w:ascii="Courier New" w:hAnsi="Courier New" w:cs="Courier New"/>
-          <w:sz w:val="18"/>
-          <w:szCs w:val="18"/>
-        </w:rPr>
-        <w:t xml:space="preserve">) == ERROR) {  </w:t>
+        <w:t xml:space="preserve">               (struct sockaddr *) &amp;bsAddr,&amp;bsAddrSize) == ERROR) {  </w:t>
       </w:r>
     </w:p>
     <w:p>
@@ -9775,43 +8325,7 @@
           <w:sz w:val="18"/>
           <w:szCs w:val="18"/>
         </w:rPr>
-        <w:t xml:space="preserve">             </w:t>
-      </w:r>
-      <w:proofErr w:type="spellStart"/>
-      <w:r>
-        <w:rPr>
-          <w:rFonts w:ascii="Courier New" w:hAnsi="Courier New" w:cs="Courier New"/>
-          <w:sz w:val="18"/>
-          <w:szCs w:val="18"/>
-        </w:rPr>
-        <w:t>perror</w:t>
-      </w:r>
-      <w:proofErr w:type="spellEnd"/>
-      <w:r>
-        <w:rPr>
-          <w:rFonts w:ascii="Courier New" w:hAnsi="Courier New" w:cs="Courier New"/>
-          <w:sz w:val="18"/>
-          <w:szCs w:val="18"/>
-        </w:rPr>
-        <w:t xml:space="preserve"> ("</w:t>
-      </w:r>
-      <w:proofErr w:type="spellStart"/>
-      <w:r>
-        <w:rPr>
-          <w:rFonts w:ascii="Courier New" w:hAnsi="Courier New" w:cs="Courier New"/>
-          <w:sz w:val="18"/>
-          <w:szCs w:val="18"/>
-        </w:rPr>
-        <w:t>recvfrom</w:t>
-      </w:r>
-      <w:proofErr w:type="spellEnd"/>
-      <w:r>
-        <w:rPr>
-          <w:rFonts w:ascii="Courier New" w:hAnsi="Courier New" w:cs="Courier New"/>
-          <w:sz w:val="18"/>
-          <w:szCs w:val="18"/>
-        </w:rPr>
-        <w:t xml:space="preserve">");  </w:t>
+        <w:t xml:space="preserve">             perror ("recvfrom");  </w:t>
       </w:r>
     </w:p>
     <w:p>
@@ -9835,25 +8349,7 @@
           <w:sz w:val="18"/>
           <w:szCs w:val="18"/>
         </w:rPr>
-        <w:t xml:space="preserve">             close (</w:t>
-      </w:r>
-      <w:proofErr w:type="spellStart"/>
-      <w:r>
-        <w:rPr>
-          <w:rFonts w:ascii="Courier New" w:hAnsi="Courier New" w:cs="Courier New"/>
-          <w:sz w:val="18"/>
-          <w:szCs w:val="18"/>
-        </w:rPr>
-        <w:t>sockFd</w:t>
-      </w:r>
-      <w:proofErr w:type="spellEnd"/>
-      <w:r>
-        <w:rPr>
-          <w:rFonts w:ascii="Courier New" w:hAnsi="Courier New" w:cs="Courier New"/>
-          <w:sz w:val="18"/>
-          <w:szCs w:val="18"/>
-        </w:rPr>
-        <w:t xml:space="preserve">);  </w:t>
+        <w:t xml:space="preserve">             close (sockFd);  </w:t>
       </w:r>
     </w:p>
     <w:p>
@@ -9967,61 +8463,7 @@
           <w:szCs w:val="18"/>
         </w:rPr>
         <w:tab/>
-        <w:t xml:space="preserve"> </w:t>
-      </w:r>
-      <w:proofErr w:type="spellStart"/>
-      <w:r>
-        <w:rPr>
-          <w:rFonts w:ascii="Courier New" w:hAnsi="Courier New" w:cs="Courier New"/>
-          <w:sz w:val="18"/>
-          <w:szCs w:val="18"/>
-        </w:rPr>
-        <w:t>inet_ntoa_b</w:t>
-      </w:r>
-      <w:proofErr w:type="spellEnd"/>
-      <w:r>
-        <w:rPr>
-          <w:rFonts w:ascii="Courier New" w:hAnsi="Courier New" w:cs="Courier New"/>
-          <w:sz w:val="18"/>
-          <w:szCs w:val="18"/>
-        </w:rPr>
-        <w:t xml:space="preserve"> (</w:t>
-      </w:r>
-      <w:proofErr w:type="spellStart"/>
-      <w:r>
-        <w:rPr>
-          <w:rFonts w:ascii="Courier New" w:hAnsi="Courier New" w:cs="Courier New"/>
-          <w:sz w:val="18"/>
-          <w:szCs w:val="18"/>
-        </w:rPr>
-        <w:t>bsAddr.sin_addr</w:t>
-      </w:r>
-      <w:proofErr w:type="spellEnd"/>
-      <w:r>
-        <w:rPr>
-          <w:rFonts w:ascii="Courier New" w:hAnsi="Courier New" w:cs="Courier New"/>
-          <w:sz w:val="18"/>
-          <w:szCs w:val="18"/>
-        </w:rPr>
-        <w:t xml:space="preserve">, </w:t>
-      </w:r>
-      <w:proofErr w:type="spellStart"/>
-      <w:r>
-        <w:rPr>
-          <w:rFonts w:ascii="Courier New" w:hAnsi="Courier New" w:cs="Courier New"/>
-          <w:sz w:val="18"/>
-          <w:szCs w:val="18"/>
-        </w:rPr>
-        <w:t>bsAddrStr</w:t>
-      </w:r>
-      <w:proofErr w:type="spellEnd"/>
-      <w:r>
-        <w:rPr>
-          <w:rFonts w:ascii="Courier New" w:hAnsi="Courier New" w:cs="Courier New"/>
-          <w:sz w:val="18"/>
-          <w:szCs w:val="18"/>
-        </w:rPr>
-        <w:t xml:space="preserve">); </w:t>
+        <w:t xml:space="preserve"> inet_ntoa_b (bsAddr.sin_addr, bsAddrStr); </w:t>
       </w:r>
     </w:p>
     <w:p>
@@ -10054,97 +8496,7 @@
           <w:szCs w:val="18"/>
         </w:rPr>
         <w:tab/>
-        <w:t xml:space="preserve"> </w:t>
-      </w:r>
-      <w:proofErr w:type="spellStart"/>
-      <w:r>
-        <w:rPr>
-          <w:rFonts w:ascii="Courier New" w:hAnsi="Courier New" w:cs="Courier New"/>
-          <w:sz w:val="18"/>
-          <w:szCs w:val="18"/>
-        </w:rPr>
-        <w:t>printf</w:t>
-      </w:r>
-      <w:proofErr w:type="spellEnd"/>
-      <w:r>
-        <w:rPr>
-          <w:rFonts w:ascii="Courier New" w:hAnsi="Courier New" w:cs="Courier New"/>
-          <w:sz w:val="18"/>
-          <w:szCs w:val="18"/>
-        </w:rPr>
-        <w:t xml:space="preserve"> ("&lt;&lt;&lt; [%</w:t>
-      </w:r>
-      <w:proofErr w:type="gramStart"/>
-      <w:r>
-        <w:rPr>
-          <w:rFonts w:ascii="Courier New" w:hAnsi="Courier New" w:cs="Courier New"/>
-          <w:sz w:val="18"/>
-          <w:szCs w:val="18"/>
-        </w:rPr>
-        <w:t>s:%</w:t>
-      </w:r>
-      <w:proofErr w:type="gramEnd"/>
-      <w:r>
-        <w:rPr>
-          <w:rFonts w:ascii="Courier New" w:hAnsi="Courier New" w:cs="Courier New"/>
-          <w:sz w:val="18"/>
-          <w:szCs w:val="18"/>
-        </w:rPr>
-        <w:t>d] %s\n",</w:t>
-      </w:r>
-      <w:proofErr w:type="spellStart"/>
-      <w:r>
-        <w:rPr>
-          <w:rFonts w:ascii="Courier New" w:hAnsi="Courier New" w:cs="Courier New"/>
-          <w:sz w:val="18"/>
-          <w:szCs w:val="18"/>
-        </w:rPr>
-        <w:t>bsAddrStr,ntohs</w:t>
-      </w:r>
-      <w:proofErr w:type="spellEnd"/>
-      <w:r>
-        <w:rPr>
-          <w:rFonts w:ascii="Courier New" w:hAnsi="Courier New" w:cs="Courier New"/>
-          <w:sz w:val="18"/>
-          <w:szCs w:val="18"/>
-        </w:rPr>
-        <w:t>(</w:t>
-      </w:r>
-      <w:proofErr w:type="spellStart"/>
-      <w:r>
-        <w:rPr>
-          <w:rFonts w:ascii="Courier New" w:hAnsi="Courier New" w:cs="Courier New"/>
-          <w:sz w:val="18"/>
-          <w:szCs w:val="18"/>
-        </w:rPr>
-        <w:t>bsAddr.sin_port</w:t>
-      </w:r>
-      <w:proofErr w:type="spellEnd"/>
-      <w:r>
-        <w:rPr>
-          <w:rFonts w:ascii="Courier New" w:hAnsi="Courier New" w:cs="Courier New"/>
-          <w:sz w:val="18"/>
-          <w:szCs w:val="18"/>
-        </w:rPr>
-        <w:t xml:space="preserve">), </w:t>
-      </w:r>
-      <w:proofErr w:type="spellStart"/>
-      <w:r>
-        <w:rPr>
-          <w:rFonts w:ascii="Courier New" w:hAnsi="Courier New" w:cs="Courier New"/>
-          <w:sz w:val="18"/>
-          <w:szCs w:val="18"/>
-        </w:rPr>
-        <w:t>buf</w:t>
-      </w:r>
-      <w:proofErr w:type="spellEnd"/>
-      <w:r>
-        <w:rPr>
-          <w:rFonts w:ascii="Courier New" w:hAnsi="Courier New" w:cs="Courier New"/>
-          <w:sz w:val="18"/>
-          <w:szCs w:val="18"/>
-        </w:rPr>
-        <w:t>);</w:t>
+        <w:t xml:space="preserve"> printf ("&lt;&lt;&lt; [%s:%d] %s\n",bsAddrStr,ntohs(bsAddr.sin_port), buf);</w:t>
       </w:r>
     </w:p>
     <w:p>
@@ -10192,25 +8544,7 @@
           <w:sz w:val="18"/>
           <w:szCs w:val="18"/>
         </w:rPr>
-        <w:t xml:space="preserve">    close (</w:t>
-      </w:r>
-      <w:proofErr w:type="spellStart"/>
-      <w:r>
-        <w:rPr>
-          <w:rFonts w:ascii="Courier New" w:hAnsi="Courier New" w:cs="Courier New"/>
-          <w:sz w:val="18"/>
-          <w:szCs w:val="18"/>
-        </w:rPr>
-        <w:t>sockFd</w:t>
-      </w:r>
-      <w:proofErr w:type="spellEnd"/>
-      <w:r>
-        <w:rPr>
-          <w:rFonts w:ascii="Courier New" w:hAnsi="Courier New" w:cs="Courier New"/>
-          <w:sz w:val="18"/>
-          <w:szCs w:val="18"/>
-        </w:rPr>
-        <w:t xml:space="preserve">);  </w:t>
+        <w:t xml:space="preserve">    close (sockFd);  </w:t>
       </w:r>
     </w:p>
     <w:p>
@@ -10294,30 +8628,8 @@
         <w:rPr>
           <w:rFonts w:ascii="Times New Roman" w:hAnsi="Times New Roman" w:cs="Times New Roman"/>
         </w:rPr>
-        <w:t>-&gt;</w:t>
-      </w:r>
-      <w:proofErr w:type="spellStart"/>
-      <w:r>
-        <w:rPr>
-          <w:rFonts w:ascii="Times New Roman" w:hAnsi="Times New Roman" w:cs="Times New Roman"/>
-        </w:rPr>
-        <w:t>ld</w:t>
-      </w:r>
-      <w:proofErr w:type="spellEnd"/>
-      <w:r>
-        <w:rPr>
-          <w:rFonts w:ascii="Times New Roman" w:hAnsi="Times New Roman" w:cs="Times New Roman"/>
-        </w:rPr>
-        <w:t xml:space="preserve"> &lt;</w:t>
-      </w:r>
-      <w:proofErr w:type="spellStart"/>
-      <w:r>
-        <w:rPr>
-          <w:rFonts w:ascii="Times New Roman" w:hAnsi="Times New Roman" w:cs="Times New Roman"/>
-        </w:rPr>
-        <w:t>bc.out</w:t>
-      </w:r>
-      <w:proofErr w:type="spellEnd"/>
+        <w:t>-&gt;ld &lt;bc.out</w:t>
+      </w:r>
     </w:p>
     <w:p>
       <w:pPr>
@@ -10338,29 +8650,7 @@
         <w:rPr>
           <w:rFonts w:ascii="Times New Roman" w:hAnsi="Times New Roman" w:cs="Times New Roman"/>
         </w:rPr>
-        <w:t>-&gt;</w:t>
-      </w:r>
-      <w:proofErr w:type="spellStart"/>
-      <w:proofErr w:type="gramStart"/>
-      <w:r>
-        <w:rPr>
-          <w:rFonts w:ascii="Times New Roman" w:hAnsi="Times New Roman" w:cs="Times New Roman"/>
-        </w:rPr>
-        <w:t>bc</w:t>
-      </w:r>
-      <w:proofErr w:type="spellEnd"/>
-      <w:r>
-        <w:rPr>
-          <w:rFonts w:ascii="Times New Roman" w:hAnsi="Times New Roman" w:cs="Times New Roman"/>
-        </w:rPr>
-        <w:t>(</w:t>
-      </w:r>
-      <w:proofErr w:type="gramEnd"/>
-      <w:r>
-        <w:rPr>
-          <w:rFonts w:ascii="Times New Roman" w:hAnsi="Times New Roman" w:cs="Times New Roman"/>
-        </w:rPr>
-        <w:t>“192.168.10.0”,7001);</w:t>
+        <w:t>-&gt;bc(“192.168.10.0”,7001);</w:t>
       </w:r>
     </w:p>
     <w:p>
@@ -10437,53 +8727,7 @@
           <w:sz w:val="18"/>
           <w:szCs w:val="18"/>
         </w:rPr>
-        <w:t xml:space="preserve">STATUS </w:t>
-      </w:r>
-      <w:proofErr w:type="spellStart"/>
-      <w:proofErr w:type="gramStart"/>
-      <w:r>
-        <w:rPr>
-          <w:rFonts w:ascii="Courier New" w:hAnsi="Courier New" w:cs="Courier New"/>
-          <w:sz w:val="18"/>
-          <w:szCs w:val="18"/>
-        </w:rPr>
-        <w:t>bs</w:t>
-      </w:r>
-      <w:proofErr w:type="spellEnd"/>
-      <w:r>
-        <w:rPr>
-          <w:rFonts w:ascii="Courier New" w:hAnsi="Courier New" w:cs="Courier New"/>
-          <w:sz w:val="18"/>
-          <w:szCs w:val="18"/>
-        </w:rPr>
-        <w:t>(</w:t>
-      </w:r>
-      <w:proofErr w:type="gramEnd"/>
-      <w:r>
-        <w:rPr>
-          <w:rFonts w:ascii="Courier New" w:hAnsi="Courier New" w:cs="Courier New"/>
-          <w:sz w:val="18"/>
-          <w:szCs w:val="18"/>
-        </w:rPr>
-        <w:t>char *</w:t>
-      </w:r>
-      <w:proofErr w:type="spellStart"/>
-      <w:r>
-        <w:rPr>
-          <w:rFonts w:ascii="Courier New" w:hAnsi="Courier New" w:cs="Courier New"/>
-          <w:sz w:val="18"/>
-          <w:szCs w:val="18"/>
-        </w:rPr>
-        <w:t>bsaddr</w:t>
-      </w:r>
-      <w:proofErr w:type="spellEnd"/>
-      <w:r>
-        <w:rPr>
-          <w:rFonts w:ascii="Courier New" w:hAnsi="Courier New" w:cs="Courier New"/>
-          <w:sz w:val="18"/>
-          <w:szCs w:val="18"/>
-        </w:rPr>
-        <w:t xml:space="preserve">)  </w:t>
+        <w:t xml:space="preserve">STATUS bs(char *bsaddr)  </w:t>
       </w:r>
     </w:p>
     <w:p>
@@ -10531,53 +8775,7 @@
           <w:sz w:val="18"/>
           <w:szCs w:val="18"/>
         </w:rPr>
-        <w:t xml:space="preserve">    struct </w:t>
-      </w:r>
-      <w:proofErr w:type="spellStart"/>
-      <w:r>
-        <w:rPr>
-          <w:rFonts w:ascii="Courier New" w:hAnsi="Courier New" w:cs="Courier New"/>
-          <w:sz w:val="18"/>
-          <w:szCs w:val="18"/>
-        </w:rPr>
-        <w:t>sockaddr_in</w:t>
-      </w:r>
-      <w:proofErr w:type="spellEnd"/>
-      <w:r>
-        <w:rPr>
-          <w:rFonts w:ascii="Courier New" w:hAnsi="Courier New" w:cs="Courier New"/>
-          <w:sz w:val="18"/>
-          <w:szCs w:val="18"/>
-        </w:rPr>
-        <w:t xml:space="preserve"> </w:t>
-      </w:r>
-      <w:proofErr w:type="spellStart"/>
-      <w:proofErr w:type="gramStart"/>
-      <w:r>
-        <w:rPr>
-          <w:rFonts w:ascii="Courier New" w:hAnsi="Courier New" w:cs="Courier New"/>
-          <w:sz w:val="18"/>
-          <w:szCs w:val="18"/>
-        </w:rPr>
-        <w:t>myAddr</w:t>
-      </w:r>
-      <w:proofErr w:type="spellEnd"/>
-      <w:r>
-        <w:rPr>
-          <w:rFonts w:ascii="Courier New" w:hAnsi="Courier New" w:cs="Courier New"/>
-          <w:sz w:val="18"/>
-          <w:szCs w:val="18"/>
-        </w:rPr>
-        <w:t xml:space="preserve">;   </w:t>
-      </w:r>
-      <w:proofErr w:type="gramEnd"/>
-      <w:r>
-        <w:rPr>
-          <w:rFonts w:ascii="Courier New" w:hAnsi="Courier New" w:cs="Courier New"/>
-          <w:sz w:val="18"/>
-          <w:szCs w:val="18"/>
-        </w:rPr>
-        <w:t xml:space="preserve">   /* Server socket address */  </w:t>
+        <w:t xml:space="preserve">    struct sockaddr_in myAddr;      /* Server socket address */  </w:t>
       </w:r>
     </w:p>
     <w:p>
@@ -10601,53 +8799,7 @@
           <w:sz w:val="18"/>
           <w:szCs w:val="18"/>
         </w:rPr>
-        <w:t xml:space="preserve">    struct </w:t>
-      </w:r>
-      <w:proofErr w:type="spellStart"/>
-      <w:r>
-        <w:rPr>
-          <w:rFonts w:ascii="Courier New" w:hAnsi="Courier New" w:cs="Courier New"/>
-          <w:sz w:val="18"/>
-          <w:szCs w:val="18"/>
-        </w:rPr>
-        <w:t>sockaddr_in</w:t>
-      </w:r>
-      <w:proofErr w:type="spellEnd"/>
-      <w:r>
-        <w:rPr>
-          <w:rFonts w:ascii="Courier New" w:hAnsi="Courier New" w:cs="Courier New"/>
-          <w:sz w:val="18"/>
-          <w:szCs w:val="18"/>
-        </w:rPr>
-        <w:t xml:space="preserve"> </w:t>
-      </w:r>
-      <w:proofErr w:type="spellStart"/>
-      <w:proofErr w:type="gramStart"/>
-      <w:r>
-        <w:rPr>
-          <w:rFonts w:ascii="Courier New" w:hAnsi="Courier New" w:cs="Courier New"/>
-          <w:sz w:val="18"/>
-          <w:szCs w:val="18"/>
-        </w:rPr>
-        <w:t>clientAddr</w:t>
-      </w:r>
-      <w:proofErr w:type="spellEnd"/>
-      <w:r>
-        <w:rPr>
-          <w:rFonts w:ascii="Courier New" w:hAnsi="Courier New" w:cs="Courier New"/>
-          <w:sz w:val="18"/>
-          <w:szCs w:val="18"/>
-        </w:rPr>
-        <w:t>;  /</w:t>
-      </w:r>
-      <w:proofErr w:type="gramEnd"/>
-      <w:r>
-        <w:rPr>
-          <w:rFonts w:ascii="Courier New" w:hAnsi="Courier New" w:cs="Courier New"/>
-          <w:sz w:val="18"/>
-          <w:szCs w:val="18"/>
-        </w:rPr>
-        <w:t xml:space="preserve">* Socket address for client */  </w:t>
+        <w:t xml:space="preserve">    struct sockaddr_in clientAddr;  /* Socket address for client */  </w:t>
       </w:r>
     </w:p>
     <w:p>
@@ -10671,35 +8823,7 @@
           <w:sz w:val="18"/>
           <w:szCs w:val="18"/>
         </w:rPr>
-        <w:t xml:space="preserve">    char </w:t>
-      </w:r>
-      <w:proofErr w:type="spellStart"/>
-      <w:proofErr w:type="gramStart"/>
-      <w:r>
-        <w:rPr>
-          <w:rFonts w:ascii="Courier New" w:hAnsi="Courier New" w:cs="Courier New"/>
-          <w:sz w:val="18"/>
-          <w:szCs w:val="18"/>
-        </w:rPr>
-        <w:t>clientRequest</w:t>
-      </w:r>
-      <w:proofErr w:type="spellEnd"/>
-      <w:r>
-        <w:rPr>
-          <w:rFonts w:ascii="Courier New" w:hAnsi="Courier New" w:cs="Courier New"/>
-          <w:sz w:val="18"/>
-          <w:szCs w:val="18"/>
-        </w:rPr>
-        <w:t>[</w:t>
-      </w:r>
-      <w:proofErr w:type="gramEnd"/>
-      <w:r>
-        <w:rPr>
-          <w:rFonts w:ascii="Courier New" w:hAnsi="Courier New" w:cs="Courier New"/>
-          <w:sz w:val="18"/>
-          <w:szCs w:val="18"/>
-        </w:rPr>
-        <w:t>128];</w:t>
+        <w:t xml:space="preserve">    char clientRequest[128];</w:t>
       </w:r>
     </w:p>
     <w:p>
@@ -10723,53 +8847,7 @@
           <w:sz w:val="18"/>
           <w:szCs w:val="18"/>
         </w:rPr>
-        <w:t xml:space="preserve">    </w:t>
-      </w:r>
-      <w:proofErr w:type="spellStart"/>
-      <w:r>
-        <w:rPr>
-          <w:rFonts w:ascii="Courier New" w:hAnsi="Courier New" w:cs="Courier New"/>
-          <w:sz w:val="18"/>
-          <w:szCs w:val="18"/>
-        </w:rPr>
-        <w:t>int</w:t>
-      </w:r>
-      <w:proofErr w:type="spellEnd"/>
-      <w:r>
-        <w:rPr>
-          <w:rFonts w:ascii="Courier New" w:hAnsi="Courier New" w:cs="Courier New"/>
-          <w:sz w:val="18"/>
-          <w:szCs w:val="18"/>
-        </w:rPr>
-        <w:t xml:space="preserve"> </w:t>
-      </w:r>
-      <w:proofErr w:type="spellStart"/>
-      <w:proofErr w:type="gramStart"/>
-      <w:r>
-        <w:rPr>
-          <w:rFonts w:ascii="Courier New" w:hAnsi="Courier New" w:cs="Courier New"/>
-          <w:sz w:val="18"/>
-          <w:szCs w:val="18"/>
-        </w:rPr>
-        <w:t>sFd</w:t>
-      </w:r>
-      <w:proofErr w:type="spellEnd"/>
-      <w:r>
-        <w:rPr>
-          <w:rFonts w:ascii="Courier New" w:hAnsi="Courier New" w:cs="Courier New"/>
-          <w:sz w:val="18"/>
-          <w:szCs w:val="18"/>
-        </w:rPr>
-        <w:t xml:space="preserve">;   </w:t>
-      </w:r>
-      <w:proofErr w:type="gramEnd"/>
-      <w:r>
-        <w:rPr>
-          <w:rFonts w:ascii="Courier New" w:hAnsi="Courier New" w:cs="Courier New"/>
-          <w:sz w:val="18"/>
-          <w:szCs w:val="18"/>
-        </w:rPr>
-        <w:t xml:space="preserve">             /* Server's socket file descriptor */  </w:t>
+        <w:t xml:space="preserve">    int sFd;                /* Server's socket file descriptor */  </w:t>
       </w:r>
     </w:p>
     <w:p>
@@ -10793,43 +8871,7 @@
           <w:sz w:val="18"/>
           <w:szCs w:val="18"/>
         </w:rPr>
-        <w:t xml:space="preserve">    char </w:t>
-      </w:r>
-      <w:proofErr w:type="spellStart"/>
-      <w:r>
-        <w:rPr>
-          <w:rFonts w:ascii="Courier New" w:hAnsi="Courier New" w:cs="Courier New"/>
-          <w:sz w:val="18"/>
-          <w:szCs w:val="18"/>
-        </w:rPr>
-        <w:t>inetAddr</w:t>
-      </w:r>
-      <w:proofErr w:type="spellEnd"/>
-      <w:r>
-        <w:rPr>
-          <w:rFonts w:ascii="Courier New" w:hAnsi="Courier New" w:cs="Courier New"/>
-          <w:sz w:val="18"/>
-          <w:szCs w:val="18"/>
-        </w:rPr>
-        <w:t>[INET_ADDR_LEN</w:t>
-      </w:r>
-      <w:proofErr w:type="gramStart"/>
-      <w:r>
-        <w:rPr>
-          <w:rFonts w:ascii="Courier New" w:hAnsi="Courier New" w:cs="Courier New"/>
-          <w:sz w:val="18"/>
-          <w:szCs w:val="18"/>
-        </w:rPr>
-        <w:t xml:space="preserve">];   </w:t>
-      </w:r>
-      <w:proofErr w:type="gramEnd"/>
-      <w:r>
-        <w:rPr>
-          <w:rFonts w:ascii="Courier New" w:hAnsi="Courier New" w:cs="Courier New"/>
-          <w:sz w:val="18"/>
-          <w:szCs w:val="18"/>
-        </w:rPr>
-        <w:t xml:space="preserve">/* Buffer for dot notation * </w:t>
+        <w:t xml:space="preserve">    char inetAddr[INET_ADDR_LEN];   /* Buffer for dot notation * </w:t>
       </w:r>
     </w:p>
     <w:p>
@@ -10853,25 +8895,7 @@
           <w:sz w:val="18"/>
           <w:szCs w:val="18"/>
         </w:rPr>
-        <w:t xml:space="preserve">                                 * internet </w:t>
-      </w:r>
-      <w:proofErr w:type="spellStart"/>
-      <w:r>
-        <w:rPr>
-          <w:rFonts w:ascii="Courier New" w:hAnsi="Courier New" w:cs="Courier New"/>
-          <w:sz w:val="18"/>
-          <w:szCs w:val="18"/>
-        </w:rPr>
-        <w:t>addr</w:t>
-      </w:r>
-      <w:proofErr w:type="spellEnd"/>
-      <w:r>
-        <w:rPr>
-          <w:rFonts w:ascii="Courier New" w:hAnsi="Courier New" w:cs="Courier New"/>
-          <w:sz w:val="18"/>
-          <w:szCs w:val="18"/>
-        </w:rPr>
-        <w:t xml:space="preserve"> of client */  </w:t>
+        <w:t xml:space="preserve">                                 * internet addr of client */  </w:t>
       </w:r>
     </w:p>
     <w:p>
@@ -10943,79 +8967,7 @@
           <w:sz w:val="18"/>
           <w:szCs w:val="18"/>
         </w:rPr>
-        <w:t xml:space="preserve">    </w:t>
-      </w:r>
-      <w:proofErr w:type="spellStart"/>
-      <w:r>
-        <w:rPr>
-          <w:rFonts w:ascii="Courier New" w:hAnsi="Courier New" w:cs="Courier New"/>
-          <w:sz w:val="18"/>
-          <w:szCs w:val="18"/>
-        </w:rPr>
-        <w:t>int</w:t>
-      </w:r>
-      <w:proofErr w:type="spellEnd"/>
-      <w:r>
-        <w:rPr>
-          <w:rFonts w:ascii="Courier New" w:hAnsi="Courier New" w:cs="Courier New"/>
-          <w:sz w:val="18"/>
-          <w:szCs w:val="18"/>
-        </w:rPr>
-        <w:t xml:space="preserve"> </w:t>
-      </w:r>
-      <w:proofErr w:type="spellStart"/>
-      <w:r>
-        <w:rPr>
-          <w:rFonts w:ascii="Courier New" w:hAnsi="Courier New" w:cs="Courier New"/>
-          <w:sz w:val="18"/>
-          <w:szCs w:val="18"/>
-        </w:rPr>
-        <w:t>sockAddrSize</w:t>
-      </w:r>
-      <w:proofErr w:type="spellEnd"/>
-      <w:r>
-        <w:rPr>
-          <w:rFonts w:ascii="Courier New" w:hAnsi="Courier New" w:cs="Courier New"/>
-          <w:sz w:val="18"/>
-          <w:szCs w:val="18"/>
-        </w:rPr>
-        <w:t xml:space="preserve"> = </w:t>
-      </w:r>
-      <w:proofErr w:type="spellStart"/>
-      <w:r>
-        <w:rPr>
-          <w:rFonts w:ascii="Courier New" w:hAnsi="Courier New" w:cs="Courier New"/>
-          <w:sz w:val="18"/>
-          <w:szCs w:val="18"/>
-        </w:rPr>
-        <w:t>sizeof</w:t>
-      </w:r>
-      <w:proofErr w:type="spellEnd"/>
-      <w:r>
-        <w:rPr>
-          <w:rFonts w:ascii="Courier New" w:hAnsi="Courier New" w:cs="Courier New"/>
-          <w:sz w:val="18"/>
-          <w:szCs w:val="18"/>
-        </w:rPr>
-        <w:t xml:space="preserve"> (struct </w:t>
-      </w:r>
-      <w:proofErr w:type="spellStart"/>
-      <w:r>
-        <w:rPr>
-          <w:rFonts w:ascii="Courier New" w:hAnsi="Courier New" w:cs="Courier New"/>
-          <w:sz w:val="18"/>
-          <w:szCs w:val="18"/>
-        </w:rPr>
-        <w:t>sockaddr_in</w:t>
-      </w:r>
-      <w:proofErr w:type="spellEnd"/>
-      <w:r>
-        <w:rPr>
-          <w:rFonts w:ascii="Courier New" w:hAnsi="Courier New" w:cs="Courier New"/>
-          <w:sz w:val="18"/>
-          <w:szCs w:val="18"/>
-        </w:rPr>
-        <w:t xml:space="preserve">);  </w:t>
+        <w:t xml:space="preserve">    int sockAddrSize = sizeof (struct sockaddr_in);  </w:t>
       </w:r>
     </w:p>
     <w:p>
@@ -11039,43 +8991,7 @@
           <w:sz w:val="18"/>
           <w:szCs w:val="18"/>
         </w:rPr>
-        <w:t xml:space="preserve">    </w:t>
-      </w:r>
-      <w:proofErr w:type="spellStart"/>
-      <w:r>
-        <w:rPr>
-          <w:rFonts w:ascii="Courier New" w:hAnsi="Courier New" w:cs="Courier New"/>
-          <w:sz w:val="18"/>
-          <w:szCs w:val="18"/>
-        </w:rPr>
-        <w:t>int</w:t>
-      </w:r>
-      <w:proofErr w:type="spellEnd"/>
-      <w:r>
-        <w:rPr>
-          <w:rFonts w:ascii="Courier New" w:hAnsi="Courier New" w:cs="Courier New"/>
-          <w:sz w:val="18"/>
-          <w:szCs w:val="18"/>
-        </w:rPr>
-        <w:t xml:space="preserve"> </w:t>
-      </w:r>
-      <w:proofErr w:type="spellStart"/>
-      <w:r>
-        <w:rPr>
-          <w:rFonts w:ascii="Courier New" w:hAnsi="Courier New" w:cs="Courier New"/>
-          <w:sz w:val="18"/>
-          <w:szCs w:val="18"/>
-        </w:rPr>
-        <w:t>msgcount</w:t>
-      </w:r>
-      <w:proofErr w:type="spellEnd"/>
-      <w:r>
-        <w:rPr>
-          <w:rFonts w:ascii="Courier New" w:hAnsi="Courier New" w:cs="Courier New"/>
-          <w:sz w:val="18"/>
-          <w:szCs w:val="18"/>
-        </w:rPr>
-        <w:t xml:space="preserve"> = 1;</w:t>
+        <w:t xml:space="preserve">    int msgcount = 1;</w:t>
       </w:r>
     </w:p>
     <w:p>
@@ -11099,35 +9015,7 @@
           <w:sz w:val="18"/>
           <w:szCs w:val="18"/>
         </w:rPr>
-        <w:t xml:space="preserve">    LOCAL char </w:t>
-      </w:r>
-      <w:proofErr w:type="spellStart"/>
-      <w:proofErr w:type="gramStart"/>
-      <w:r>
-        <w:rPr>
-          <w:rFonts w:ascii="Courier New" w:hAnsi="Courier New" w:cs="Courier New"/>
-          <w:sz w:val="18"/>
-          <w:szCs w:val="18"/>
-        </w:rPr>
-        <w:t>replyMsg</w:t>
-      </w:r>
-      <w:proofErr w:type="spellEnd"/>
-      <w:r>
-        <w:rPr>
-          <w:rFonts w:ascii="Courier New" w:hAnsi="Courier New" w:cs="Courier New"/>
-          <w:sz w:val="18"/>
-          <w:szCs w:val="18"/>
-        </w:rPr>
-        <w:t>[</w:t>
-      </w:r>
-      <w:proofErr w:type="gramEnd"/>
-      <w:r>
-        <w:rPr>
-          <w:rFonts w:ascii="Courier New" w:hAnsi="Courier New" w:cs="Courier New"/>
-          <w:sz w:val="18"/>
-          <w:szCs w:val="18"/>
-        </w:rPr>
-        <w:t>128];</w:t>
+        <w:t xml:space="preserve">    LOCAL char replyMsg[128];</w:t>
       </w:r>
     </w:p>
     <w:p>
@@ -11199,61 +9087,7 @@
           <w:sz w:val="18"/>
           <w:szCs w:val="18"/>
         </w:rPr>
-        <w:t xml:space="preserve">    </w:t>
-      </w:r>
-      <w:proofErr w:type="spellStart"/>
-      <w:r>
-        <w:rPr>
-          <w:rFonts w:ascii="Courier New" w:hAnsi="Courier New" w:cs="Courier New"/>
-          <w:sz w:val="18"/>
-          <w:szCs w:val="18"/>
-        </w:rPr>
-        <w:t>bzero</w:t>
-      </w:r>
-      <w:proofErr w:type="spellEnd"/>
-      <w:r>
-        <w:rPr>
-          <w:rFonts w:ascii="Courier New" w:hAnsi="Courier New" w:cs="Courier New"/>
-          <w:sz w:val="18"/>
-          <w:szCs w:val="18"/>
-        </w:rPr>
-        <w:t xml:space="preserve"> ((char *) &amp;</w:t>
-      </w:r>
-      <w:proofErr w:type="spellStart"/>
-      <w:r>
-        <w:rPr>
-          <w:rFonts w:ascii="Courier New" w:hAnsi="Courier New" w:cs="Courier New"/>
-          <w:sz w:val="18"/>
-          <w:szCs w:val="18"/>
-        </w:rPr>
-        <w:t>myAddr</w:t>
-      </w:r>
-      <w:proofErr w:type="spellEnd"/>
-      <w:r>
-        <w:rPr>
-          <w:rFonts w:ascii="Courier New" w:hAnsi="Courier New" w:cs="Courier New"/>
-          <w:sz w:val="18"/>
-          <w:szCs w:val="18"/>
-        </w:rPr>
-        <w:t xml:space="preserve">, </w:t>
-      </w:r>
-      <w:proofErr w:type="spellStart"/>
-      <w:r>
-        <w:rPr>
-          <w:rFonts w:ascii="Courier New" w:hAnsi="Courier New" w:cs="Courier New"/>
-          <w:sz w:val="18"/>
-          <w:szCs w:val="18"/>
-        </w:rPr>
-        <w:t>sockAddrSize</w:t>
-      </w:r>
-      <w:proofErr w:type="spellEnd"/>
-      <w:r>
-        <w:rPr>
-          <w:rFonts w:ascii="Courier New" w:hAnsi="Courier New" w:cs="Courier New"/>
-          <w:sz w:val="18"/>
-          <w:szCs w:val="18"/>
-        </w:rPr>
-        <w:t xml:space="preserve">);  </w:t>
+        <w:t xml:space="preserve">    bzero ((char *) &amp;myAddr, sockAddrSize);  </w:t>
       </w:r>
     </w:p>
     <w:p>
@@ -11277,25 +9111,7 @@
           <w:sz w:val="18"/>
           <w:szCs w:val="18"/>
         </w:rPr>
-        <w:t xml:space="preserve">    </w:t>
-      </w:r>
-      <w:proofErr w:type="spellStart"/>
-      <w:r>
-        <w:rPr>
-          <w:rFonts w:ascii="Courier New" w:hAnsi="Courier New" w:cs="Courier New"/>
-          <w:sz w:val="18"/>
-          <w:szCs w:val="18"/>
-        </w:rPr>
-        <w:t>myAddr.sin_family</w:t>
-      </w:r>
-      <w:proofErr w:type="spellEnd"/>
-      <w:r>
-        <w:rPr>
-          <w:rFonts w:ascii="Courier New" w:hAnsi="Courier New" w:cs="Courier New"/>
-          <w:sz w:val="18"/>
-          <w:szCs w:val="18"/>
-        </w:rPr>
-        <w:t xml:space="preserve"> = AF_INET;  </w:t>
+        <w:t xml:space="preserve">    myAddr.sin_family = AF_INET;  </w:t>
       </w:r>
     </w:p>
     <w:p>
@@ -11319,43 +9135,7 @@
           <w:sz w:val="18"/>
           <w:szCs w:val="18"/>
         </w:rPr>
-        <w:t xml:space="preserve">    </w:t>
-      </w:r>
-      <w:proofErr w:type="spellStart"/>
-      <w:r>
-        <w:rPr>
-          <w:rFonts w:ascii="Courier New" w:hAnsi="Courier New" w:cs="Courier New"/>
-          <w:sz w:val="18"/>
-          <w:szCs w:val="18"/>
-        </w:rPr>
-        <w:t>myAddr.sin_port</w:t>
-      </w:r>
-      <w:proofErr w:type="spellEnd"/>
-      <w:r>
-        <w:rPr>
-          <w:rFonts w:ascii="Courier New" w:hAnsi="Courier New" w:cs="Courier New"/>
-          <w:sz w:val="18"/>
-          <w:szCs w:val="18"/>
-        </w:rPr>
-        <w:t xml:space="preserve"> = </w:t>
-      </w:r>
-      <w:proofErr w:type="spellStart"/>
-      <w:r>
-        <w:rPr>
-          <w:rFonts w:ascii="Courier New" w:hAnsi="Courier New" w:cs="Courier New"/>
-          <w:sz w:val="18"/>
-          <w:szCs w:val="18"/>
-        </w:rPr>
-        <w:t>htons</w:t>
-      </w:r>
-      <w:proofErr w:type="spellEnd"/>
-      <w:r>
-        <w:rPr>
-          <w:rFonts w:ascii="Courier New" w:hAnsi="Courier New" w:cs="Courier New"/>
-          <w:sz w:val="18"/>
-          <w:szCs w:val="18"/>
-        </w:rPr>
-        <w:t xml:space="preserve"> (SERVER_PORT_NUM);  </w:t>
+        <w:t xml:space="preserve">    myAddr.sin_port = htons (SERVER_PORT_NUM);  </w:t>
       </w:r>
     </w:p>
     <w:p>
@@ -11379,71 +9159,7 @@
           <w:sz w:val="18"/>
           <w:szCs w:val="18"/>
         </w:rPr>
-        <w:t xml:space="preserve">    if </w:t>
-      </w:r>
-      <w:proofErr w:type="gramStart"/>
-      <w:r>
-        <w:rPr>
-          <w:rFonts w:ascii="Courier New" w:hAnsi="Courier New" w:cs="Courier New"/>
-          <w:sz w:val="18"/>
-          <w:szCs w:val="18"/>
-        </w:rPr>
-        <w:t>(!</w:t>
-      </w:r>
-      <w:proofErr w:type="spellStart"/>
-      <w:r>
-        <w:rPr>
-          <w:rFonts w:ascii="Courier New" w:hAnsi="Courier New" w:cs="Courier New"/>
-          <w:sz w:val="18"/>
-          <w:szCs w:val="18"/>
-        </w:rPr>
-        <w:t>bsaddr</w:t>
-      </w:r>
-      <w:proofErr w:type="spellEnd"/>
-      <w:proofErr w:type="gramEnd"/>
-      <w:r>
-        <w:rPr>
-          <w:rFonts w:ascii="Courier New" w:hAnsi="Courier New" w:cs="Courier New"/>
-          <w:sz w:val="18"/>
-          <w:szCs w:val="18"/>
-        </w:rPr>
-        <w:t xml:space="preserve"> || !</w:t>
-      </w:r>
-      <w:proofErr w:type="spellStart"/>
-      <w:r>
-        <w:rPr>
-          <w:rFonts w:ascii="Courier New" w:hAnsi="Courier New" w:cs="Courier New"/>
-          <w:sz w:val="18"/>
-          <w:szCs w:val="18"/>
-        </w:rPr>
-        <w:t>strcmp</w:t>
-      </w:r>
-      <w:proofErr w:type="spellEnd"/>
-      <w:r>
-        <w:rPr>
-          <w:rFonts w:ascii="Courier New" w:hAnsi="Courier New" w:cs="Courier New"/>
-          <w:sz w:val="18"/>
-          <w:szCs w:val="18"/>
-        </w:rPr>
-        <w:t>(</w:t>
-      </w:r>
-      <w:proofErr w:type="spellStart"/>
-      <w:r>
-        <w:rPr>
-          <w:rFonts w:ascii="Courier New" w:hAnsi="Courier New" w:cs="Courier New"/>
-          <w:sz w:val="18"/>
-          <w:szCs w:val="18"/>
-        </w:rPr>
-        <w:t>bsaddr</w:t>
-      </w:r>
-      <w:proofErr w:type="spellEnd"/>
-      <w:r>
-        <w:rPr>
-          <w:rFonts w:ascii="Courier New" w:hAnsi="Courier New" w:cs="Courier New"/>
-          <w:sz w:val="18"/>
-          <w:szCs w:val="18"/>
-        </w:rPr>
-        <w:t>,"")) {</w:t>
+        <w:t xml:space="preserve">    if (!bsaddr || !strcmp(bsaddr,"")) {</w:t>
       </w:r>
     </w:p>
     <w:p>
@@ -11476,42 +9192,7 @@
           <w:szCs w:val="18"/>
         </w:rPr>
         <w:tab/>
-      </w:r>
-      <w:proofErr w:type="spellStart"/>
-      <w:r>
-        <w:rPr>
-          <w:rFonts w:ascii="Courier New" w:hAnsi="Courier New" w:cs="Courier New"/>
-          <w:sz w:val="18"/>
-          <w:szCs w:val="18"/>
-        </w:rPr>
-        <w:t>myAddr.sin_addr.s_addr</w:t>
-      </w:r>
-      <w:proofErr w:type="spellEnd"/>
-      <w:r>
-        <w:rPr>
-          <w:rFonts w:ascii="Courier New" w:hAnsi="Courier New" w:cs="Courier New"/>
-          <w:sz w:val="18"/>
-          <w:szCs w:val="18"/>
-        </w:rPr>
-        <w:t xml:space="preserve"> = </w:t>
-      </w:r>
-      <w:proofErr w:type="spellStart"/>
-      <w:r>
-        <w:rPr>
-          <w:rFonts w:ascii="Courier New" w:hAnsi="Courier New" w:cs="Courier New"/>
-          <w:sz w:val="18"/>
-          <w:szCs w:val="18"/>
-        </w:rPr>
-        <w:t>htonl</w:t>
-      </w:r>
-      <w:proofErr w:type="spellEnd"/>
-      <w:r>
-        <w:rPr>
-          <w:rFonts w:ascii="Courier New" w:hAnsi="Courier New" w:cs="Courier New"/>
-          <w:sz w:val="18"/>
-          <w:szCs w:val="18"/>
-        </w:rPr>
-        <w:t xml:space="preserve"> (INADDR_ANY);</w:t>
+        <w:t>myAddr.sin_addr.s_addr = htonl (INADDR_ANY);</w:t>
       </w:r>
     </w:p>
     <w:p>
@@ -11593,78 +9274,7 @@
           <w:szCs w:val="18"/>
         </w:rPr>
         <w:tab/>
-      </w:r>
-      <w:proofErr w:type="spellStart"/>
-      <w:r>
-        <w:rPr>
-          <w:rFonts w:ascii="Courier New" w:hAnsi="Courier New" w:cs="Courier New"/>
-          <w:sz w:val="18"/>
-          <w:szCs w:val="18"/>
-        </w:rPr>
-        <w:t>myAddr.sin_</w:t>
-      </w:r>
-      <w:proofErr w:type="gramStart"/>
-      <w:r>
-        <w:rPr>
-          <w:rFonts w:ascii="Courier New" w:hAnsi="Courier New" w:cs="Courier New"/>
-          <w:sz w:val="18"/>
-          <w:szCs w:val="18"/>
-        </w:rPr>
-        <w:t>addr.s</w:t>
-      </w:r>
-      <w:proofErr w:type="gramEnd"/>
-      <w:r>
-        <w:rPr>
-          <w:rFonts w:ascii="Courier New" w:hAnsi="Courier New" w:cs="Courier New"/>
-          <w:sz w:val="18"/>
-          <w:szCs w:val="18"/>
-        </w:rPr>
-        <w:t>_addr</w:t>
-      </w:r>
-      <w:proofErr w:type="spellEnd"/>
-      <w:r>
-        <w:rPr>
-          <w:rFonts w:ascii="Courier New" w:hAnsi="Courier New" w:cs="Courier New"/>
-          <w:sz w:val="18"/>
-          <w:szCs w:val="18"/>
-        </w:rPr>
-        <w:t xml:space="preserve"> = </w:t>
-      </w:r>
-      <w:proofErr w:type="spellStart"/>
-      <w:r>
-        <w:rPr>
-          <w:rFonts w:ascii="Courier New" w:hAnsi="Courier New" w:cs="Courier New"/>
-          <w:sz w:val="18"/>
-          <w:szCs w:val="18"/>
-        </w:rPr>
-        <w:t>inet_addr</w:t>
-      </w:r>
-      <w:proofErr w:type="spellEnd"/>
-      <w:r>
-        <w:rPr>
-          <w:rFonts w:ascii="Courier New" w:hAnsi="Courier New" w:cs="Courier New"/>
-          <w:sz w:val="18"/>
-          <w:szCs w:val="18"/>
-        </w:rPr>
-        <w:t>(</w:t>
-      </w:r>
-      <w:proofErr w:type="spellStart"/>
-      <w:r>
-        <w:rPr>
-          <w:rFonts w:ascii="Courier New" w:hAnsi="Courier New" w:cs="Courier New"/>
-          <w:sz w:val="18"/>
-          <w:szCs w:val="18"/>
-        </w:rPr>
-        <w:t>bsaddr</w:t>
-      </w:r>
-      <w:proofErr w:type="spellEnd"/>
-      <w:r>
-        <w:rPr>
-          <w:rFonts w:ascii="Courier New" w:hAnsi="Courier New" w:cs="Courier New"/>
-          <w:sz w:val="18"/>
-          <w:szCs w:val="18"/>
-        </w:rPr>
-        <w:t>);</w:t>
+        <w:t>myAddr.sin_addr.s_addr = inet_addr(bsaddr);</w:t>
       </w:r>
     </w:p>
     <w:p>
@@ -11760,43 +9370,7 @@
           <w:sz w:val="18"/>
           <w:szCs w:val="18"/>
         </w:rPr>
-        <w:t xml:space="preserve">    if ((</w:t>
-      </w:r>
-      <w:proofErr w:type="spellStart"/>
-      <w:r>
-        <w:rPr>
-          <w:rFonts w:ascii="Courier New" w:hAnsi="Courier New" w:cs="Courier New"/>
-          <w:sz w:val="18"/>
-          <w:szCs w:val="18"/>
-        </w:rPr>
-        <w:t>sFd</w:t>
-      </w:r>
-      <w:proofErr w:type="spellEnd"/>
-      <w:r>
-        <w:rPr>
-          <w:rFonts w:ascii="Courier New" w:hAnsi="Courier New" w:cs="Courier New"/>
-          <w:sz w:val="18"/>
-          <w:szCs w:val="18"/>
-        </w:rPr>
-        <w:t xml:space="preserve"> = socket (AF_INET, SOCK_DGRAM, 0)) == </w:t>
-      </w:r>
-      <w:proofErr w:type="gramStart"/>
-      <w:r>
-        <w:rPr>
-          <w:rFonts w:ascii="Courier New" w:hAnsi="Courier New" w:cs="Courier New"/>
-          <w:sz w:val="18"/>
-          <w:szCs w:val="18"/>
-        </w:rPr>
-        <w:t>ERROR)  {</w:t>
-      </w:r>
-      <w:proofErr w:type="gramEnd"/>
-      <w:r>
-        <w:rPr>
-          <w:rFonts w:ascii="Courier New" w:hAnsi="Courier New" w:cs="Courier New"/>
-          <w:sz w:val="18"/>
-          <w:szCs w:val="18"/>
-        </w:rPr>
-        <w:t xml:space="preserve">  </w:t>
+        <w:t xml:space="preserve">    if ((sFd = socket (AF_INET, SOCK_DGRAM, 0)) == ERROR)  {  </w:t>
       </w:r>
     </w:p>
     <w:p>
@@ -11829,24 +9403,7 @@
           <w:szCs w:val="18"/>
         </w:rPr>
         <w:tab/>
-      </w:r>
-      <w:proofErr w:type="spellStart"/>
-      <w:r>
-        <w:rPr>
-          <w:rFonts w:ascii="Courier New" w:hAnsi="Courier New" w:cs="Courier New"/>
-          <w:sz w:val="18"/>
-          <w:szCs w:val="18"/>
-        </w:rPr>
-        <w:t>perror</w:t>
-      </w:r>
-      <w:proofErr w:type="spellEnd"/>
-      <w:r>
-        <w:rPr>
-          <w:rFonts w:ascii="Courier New" w:hAnsi="Courier New" w:cs="Courier New"/>
-          <w:sz w:val="18"/>
-          <w:szCs w:val="18"/>
-        </w:rPr>
-        <w:t xml:space="preserve"> ("socket");  </w:t>
+        <w:t xml:space="preserve">perror ("socket");  </w:t>
       </w:r>
     </w:p>
     <w:p>
@@ -11879,25 +9436,7 @@
           <w:szCs w:val="18"/>
         </w:rPr>
         <w:tab/>
-        <w:t>close (</w:t>
-      </w:r>
-      <w:proofErr w:type="spellStart"/>
-      <w:r>
-        <w:rPr>
-          <w:rFonts w:ascii="Courier New" w:hAnsi="Courier New" w:cs="Courier New"/>
-          <w:sz w:val="18"/>
-          <w:szCs w:val="18"/>
-        </w:rPr>
-        <w:t>sFd</w:t>
-      </w:r>
-      <w:proofErr w:type="spellEnd"/>
-      <w:r>
-        <w:rPr>
-          <w:rFonts w:ascii="Courier New" w:hAnsi="Courier New" w:cs="Courier New"/>
-          <w:sz w:val="18"/>
-          <w:szCs w:val="18"/>
-        </w:rPr>
-        <w:t xml:space="preserve">);  </w:t>
+        <w:t xml:space="preserve">close (sFd);  </w:t>
       </w:r>
     </w:p>
     <w:p>
@@ -12026,79 +9565,7 @@
           <w:sz w:val="18"/>
           <w:szCs w:val="18"/>
         </w:rPr>
-        <w:t xml:space="preserve">    if (bind (</w:t>
-      </w:r>
-      <w:proofErr w:type="spellStart"/>
-      <w:r>
-        <w:rPr>
-          <w:rFonts w:ascii="Courier New" w:hAnsi="Courier New" w:cs="Courier New"/>
-          <w:sz w:val="18"/>
-          <w:szCs w:val="18"/>
-        </w:rPr>
-        <w:t>sFd</w:t>
-      </w:r>
-      <w:proofErr w:type="spellEnd"/>
-      <w:r>
-        <w:rPr>
-          <w:rFonts w:ascii="Courier New" w:hAnsi="Courier New" w:cs="Courier New"/>
-          <w:sz w:val="18"/>
-          <w:szCs w:val="18"/>
-        </w:rPr>
-        <w:t xml:space="preserve">, (struct </w:t>
-      </w:r>
-      <w:proofErr w:type="spellStart"/>
-      <w:r>
-        <w:rPr>
-          <w:rFonts w:ascii="Courier New" w:hAnsi="Courier New" w:cs="Courier New"/>
-          <w:sz w:val="18"/>
-          <w:szCs w:val="18"/>
-        </w:rPr>
-        <w:t>sockaddr</w:t>
-      </w:r>
-      <w:proofErr w:type="spellEnd"/>
-      <w:r>
-        <w:rPr>
-          <w:rFonts w:ascii="Courier New" w:hAnsi="Courier New" w:cs="Courier New"/>
-          <w:sz w:val="18"/>
-          <w:szCs w:val="18"/>
-        </w:rPr>
-        <w:t xml:space="preserve"> *) &amp;</w:t>
-      </w:r>
-      <w:proofErr w:type="spellStart"/>
-      <w:r>
-        <w:rPr>
-          <w:rFonts w:ascii="Courier New" w:hAnsi="Courier New" w:cs="Courier New"/>
-          <w:sz w:val="18"/>
-          <w:szCs w:val="18"/>
-        </w:rPr>
-        <w:t>myAddr</w:t>
-      </w:r>
-      <w:proofErr w:type="spellEnd"/>
-      <w:r>
-        <w:rPr>
-          <w:rFonts w:ascii="Courier New" w:hAnsi="Courier New" w:cs="Courier New"/>
-          <w:sz w:val="18"/>
-          <w:szCs w:val="18"/>
-        </w:rPr>
-        <w:t xml:space="preserve">, </w:t>
-      </w:r>
-      <w:proofErr w:type="spellStart"/>
-      <w:r>
-        <w:rPr>
-          <w:rFonts w:ascii="Courier New" w:hAnsi="Courier New" w:cs="Courier New"/>
-          <w:sz w:val="18"/>
-          <w:szCs w:val="18"/>
-        </w:rPr>
-        <w:t>sockAddrSize</w:t>
-      </w:r>
-      <w:proofErr w:type="spellEnd"/>
-      <w:r>
-        <w:rPr>
-          <w:rFonts w:ascii="Courier New" w:hAnsi="Courier New" w:cs="Courier New"/>
-          <w:sz w:val="18"/>
-          <w:szCs w:val="18"/>
-        </w:rPr>
-        <w:t xml:space="preserve">) == ERROR) {  </w:t>
+        <w:t xml:space="preserve">    if (bind (sFd, (struct sockaddr *) &amp;myAddr, sockAddrSize) == ERROR) {  </w:t>
       </w:r>
     </w:p>
     <w:p>
@@ -12122,25 +9589,7 @@
           <w:sz w:val="18"/>
           <w:szCs w:val="18"/>
         </w:rPr>
-        <w:t xml:space="preserve">        </w:t>
-      </w:r>
-      <w:proofErr w:type="spellStart"/>
-      <w:r>
-        <w:rPr>
-          <w:rFonts w:ascii="Courier New" w:hAnsi="Courier New" w:cs="Courier New"/>
-          <w:sz w:val="18"/>
-          <w:szCs w:val="18"/>
-        </w:rPr>
-        <w:t>perror</w:t>
-      </w:r>
-      <w:proofErr w:type="spellEnd"/>
-      <w:r>
-        <w:rPr>
-          <w:rFonts w:ascii="Courier New" w:hAnsi="Courier New" w:cs="Courier New"/>
-          <w:sz w:val="18"/>
-          <w:szCs w:val="18"/>
-        </w:rPr>
-        <w:t xml:space="preserve"> ("bind");  </w:t>
+        <w:t xml:space="preserve">        perror ("bind");  </w:t>
       </w:r>
     </w:p>
     <w:p>
@@ -12164,25 +9613,7 @@
           <w:sz w:val="18"/>
           <w:szCs w:val="18"/>
         </w:rPr>
-        <w:t xml:space="preserve">        close (</w:t>
-      </w:r>
-      <w:proofErr w:type="spellStart"/>
-      <w:r>
-        <w:rPr>
-          <w:rFonts w:ascii="Courier New" w:hAnsi="Courier New" w:cs="Courier New"/>
-          <w:sz w:val="18"/>
-          <w:szCs w:val="18"/>
-        </w:rPr>
-        <w:t>sFd</w:t>
-      </w:r>
-      <w:proofErr w:type="spellEnd"/>
-      <w:r>
-        <w:rPr>
-          <w:rFonts w:ascii="Courier New" w:hAnsi="Courier New" w:cs="Courier New"/>
-          <w:sz w:val="18"/>
-          <w:szCs w:val="18"/>
-        </w:rPr>
-        <w:t>);</w:t>
+        <w:t xml:space="preserve">        close (sFd);</w:t>
       </w:r>
     </w:p>
     <w:p>
@@ -12254,71 +9685,7 @@
           <w:sz w:val="18"/>
           <w:szCs w:val="18"/>
         </w:rPr>
-        <w:t xml:space="preserve">    </w:t>
-      </w:r>
-      <w:proofErr w:type="spellStart"/>
-      <w:proofErr w:type="gramStart"/>
-      <w:r>
-        <w:rPr>
-          <w:rFonts w:ascii="Courier New" w:hAnsi="Courier New" w:cs="Courier New"/>
-          <w:sz w:val="18"/>
-          <w:szCs w:val="18"/>
-        </w:rPr>
-        <w:t>printf</w:t>
-      </w:r>
-      <w:proofErr w:type="spellEnd"/>
-      <w:r>
-        <w:rPr>
-          <w:rFonts w:ascii="Courier New" w:hAnsi="Courier New" w:cs="Courier New"/>
-          <w:sz w:val="18"/>
-          <w:szCs w:val="18"/>
-        </w:rPr>
-        <w:t>(</w:t>
-      </w:r>
-      <w:proofErr w:type="gramEnd"/>
-      <w:r>
-        <w:rPr>
-          <w:rFonts w:ascii="Courier New" w:hAnsi="Courier New" w:cs="Courier New"/>
-          <w:sz w:val="18"/>
-          <w:szCs w:val="18"/>
-        </w:rPr>
-        <w:t xml:space="preserve">"Broadcast server listening on port %d\n", </w:t>
-      </w:r>
-      <w:proofErr w:type="spellStart"/>
-      <w:r>
-        <w:rPr>
-          <w:rFonts w:ascii="Courier New" w:hAnsi="Courier New" w:cs="Courier New"/>
-          <w:sz w:val="18"/>
-          <w:szCs w:val="18"/>
-        </w:rPr>
-        <w:t>ntohs</w:t>
-      </w:r>
-      <w:proofErr w:type="spellEnd"/>
-      <w:r>
-        <w:rPr>
-          <w:rFonts w:ascii="Courier New" w:hAnsi="Courier New" w:cs="Courier New"/>
-          <w:sz w:val="18"/>
-          <w:szCs w:val="18"/>
-        </w:rPr>
-        <w:t>(</w:t>
-      </w:r>
-      <w:proofErr w:type="spellStart"/>
-      <w:r>
-        <w:rPr>
-          <w:rFonts w:ascii="Courier New" w:hAnsi="Courier New" w:cs="Courier New"/>
-          <w:sz w:val="18"/>
-          <w:szCs w:val="18"/>
-        </w:rPr>
-        <w:t>myAddr.sin_port</w:t>
-      </w:r>
-      <w:proofErr w:type="spellEnd"/>
-      <w:r>
-        <w:rPr>
-          <w:rFonts w:ascii="Courier New" w:hAnsi="Courier New" w:cs="Courier New"/>
-          <w:sz w:val="18"/>
-          <w:szCs w:val="18"/>
-        </w:rPr>
-        <w:t>));</w:t>
+        <w:t xml:space="preserve">    printf("Broadcast server listening on port %d\n", ntohs(myAddr.sin_port));</w:t>
       </w:r>
     </w:p>
     <w:p>
@@ -12432,97 +9799,7 @@
           <w:szCs w:val="18"/>
         </w:rPr>
         <w:tab/>
-        <w:t>if (</w:t>
-      </w:r>
-      <w:proofErr w:type="spellStart"/>
-      <w:r>
-        <w:rPr>
-          <w:rFonts w:ascii="Courier New" w:hAnsi="Courier New" w:cs="Courier New"/>
-          <w:sz w:val="18"/>
-          <w:szCs w:val="18"/>
-        </w:rPr>
-        <w:t>recvfrom</w:t>
-      </w:r>
-      <w:proofErr w:type="spellEnd"/>
-      <w:r>
-        <w:rPr>
-          <w:rFonts w:ascii="Courier New" w:hAnsi="Courier New" w:cs="Courier New"/>
-          <w:sz w:val="18"/>
-          <w:szCs w:val="18"/>
-        </w:rPr>
-        <w:t xml:space="preserve"> (</w:t>
-      </w:r>
-      <w:proofErr w:type="spellStart"/>
-      <w:r>
-        <w:rPr>
-          <w:rFonts w:ascii="Courier New" w:hAnsi="Courier New" w:cs="Courier New"/>
-          <w:sz w:val="18"/>
-          <w:szCs w:val="18"/>
-        </w:rPr>
-        <w:t>sFd</w:t>
-      </w:r>
-      <w:proofErr w:type="spellEnd"/>
-      <w:r>
-        <w:rPr>
-          <w:rFonts w:ascii="Courier New" w:hAnsi="Courier New" w:cs="Courier New"/>
-          <w:sz w:val="18"/>
-          <w:szCs w:val="18"/>
-        </w:rPr>
-        <w:t>, &amp;</w:t>
-      </w:r>
-      <w:proofErr w:type="spellStart"/>
-      <w:r>
-        <w:rPr>
-          <w:rFonts w:ascii="Courier New" w:hAnsi="Courier New" w:cs="Courier New"/>
-          <w:sz w:val="18"/>
-          <w:szCs w:val="18"/>
-        </w:rPr>
-        <w:t>clientRequest</w:t>
-      </w:r>
-      <w:proofErr w:type="spellEnd"/>
-      <w:r>
-        <w:rPr>
-          <w:rFonts w:ascii="Courier New" w:hAnsi="Courier New" w:cs="Courier New"/>
-          <w:sz w:val="18"/>
-          <w:szCs w:val="18"/>
-        </w:rPr>
-        <w:t xml:space="preserve">, </w:t>
-      </w:r>
-      <w:proofErr w:type="spellStart"/>
-      <w:r>
-        <w:rPr>
-          <w:rFonts w:ascii="Courier New" w:hAnsi="Courier New" w:cs="Courier New"/>
-          <w:sz w:val="18"/>
-          <w:szCs w:val="18"/>
-        </w:rPr>
-        <w:t>sizeof</w:t>
-      </w:r>
-      <w:proofErr w:type="spellEnd"/>
-      <w:r>
-        <w:rPr>
-          <w:rFonts w:ascii="Courier New" w:hAnsi="Courier New" w:cs="Courier New"/>
-          <w:sz w:val="18"/>
-          <w:szCs w:val="18"/>
-        </w:rPr>
-        <w:t xml:space="preserve"> (</w:t>
-      </w:r>
-      <w:proofErr w:type="spellStart"/>
-      <w:r>
-        <w:rPr>
-          <w:rFonts w:ascii="Courier New" w:hAnsi="Courier New" w:cs="Courier New"/>
-          <w:sz w:val="18"/>
-          <w:szCs w:val="18"/>
-        </w:rPr>
-        <w:t>clientRequest</w:t>
-      </w:r>
-      <w:proofErr w:type="spellEnd"/>
-      <w:r>
-        <w:rPr>
-          <w:rFonts w:ascii="Courier New" w:hAnsi="Courier New" w:cs="Courier New"/>
-          <w:sz w:val="18"/>
-          <w:szCs w:val="18"/>
-        </w:rPr>
-        <w:t xml:space="preserve">), 0,  </w:t>
+        <w:t xml:space="preserve">if (recvfrom (sFd, &amp;clientRequest, sizeof (clientRequest), 0,  </w:t>
       </w:r>
     </w:p>
     <w:p>
@@ -12546,63 +9823,7 @@
           <w:sz w:val="18"/>
           <w:szCs w:val="18"/>
         </w:rPr>
-        <w:t xml:space="preserve">              (struct </w:t>
-      </w:r>
-      <w:proofErr w:type="spellStart"/>
-      <w:r>
-        <w:rPr>
-          <w:rFonts w:ascii="Courier New" w:hAnsi="Courier New" w:cs="Courier New"/>
-          <w:sz w:val="18"/>
-          <w:szCs w:val="18"/>
-        </w:rPr>
-        <w:t>sockaddr</w:t>
-      </w:r>
-      <w:proofErr w:type="spellEnd"/>
-      <w:r>
-        <w:rPr>
-          <w:rFonts w:ascii="Courier New" w:hAnsi="Courier New" w:cs="Courier New"/>
-          <w:sz w:val="18"/>
-          <w:szCs w:val="18"/>
-        </w:rPr>
-        <w:t xml:space="preserve"> *) &amp;</w:t>
-      </w:r>
-      <w:proofErr w:type="spellStart"/>
-      <w:proofErr w:type="gramStart"/>
-      <w:r>
-        <w:rPr>
-          <w:rFonts w:ascii="Courier New" w:hAnsi="Courier New" w:cs="Courier New"/>
-          <w:sz w:val="18"/>
-          <w:szCs w:val="18"/>
-        </w:rPr>
-        <w:t>clientAddr</w:t>
-      </w:r>
-      <w:proofErr w:type="spellEnd"/>
-      <w:r>
-        <w:rPr>
-          <w:rFonts w:ascii="Courier New" w:hAnsi="Courier New" w:cs="Courier New"/>
-          <w:sz w:val="18"/>
-          <w:szCs w:val="18"/>
-        </w:rPr>
-        <w:t>,&amp;</w:t>
-      </w:r>
-      <w:proofErr w:type="spellStart"/>
-      <w:proofErr w:type="gramEnd"/>
-      <w:r>
-        <w:rPr>
-          <w:rFonts w:ascii="Courier New" w:hAnsi="Courier New" w:cs="Courier New"/>
-          <w:sz w:val="18"/>
-          <w:szCs w:val="18"/>
-        </w:rPr>
-        <w:t>sockAddrSize</w:t>
-      </w:r>
-      <w:proofErr w:type="spellEnd"/>
-      <w:r>
-        <w:rPr>
-          <w:rFonts w:ascii="Courier New" w:hAnsi="Courier New" w:cs="Courier New"/>
-          <w:sz w:val="18"/>
-          <w:szCs w:val="18"/>
-        </w:rPr>
-        <w:t xml:space="preserve">) == ERROR) {  </w:t>
+        <w:t xml:space="preserve">              (struct sockaddr *) &amp;clientAddr,&amp;sockAddrSize) == ERROR) {  </w:t>
       </w:r>
     </w:p>
     <w:p>
@@ -12626,43 +9847,7 @@
           <w:sz w:val="18"/>
           <w:szCs w:val="18"/>
         </w:rPr>
-        <w:t xml:space="preserve">            </w:t>
-      </w:r>
-      <w:proofErr w:type="spellStart"/>
-      <w:r>
-        <w:rPr>
-          <w:rFonts w:ascii="Courier New" w:hAnsi="Courier New" w:cs="Courier New"/>
-          <w:sz w:val="18"/>
-          <w:szCs w:val="18"/>
-        </w:rPr>
-        <w:t>perror</w:t>
-      </w:r>
-      <w:proofErr w:type="spellEnd"/>
-      <w:r>
-        <w:rPr>
-          <w:rFonts w:ascii="Courier New" w:hAnsi="Courier New" w:cs="Courier New"/>
-          <w:sz w:val="18"/>
-          <w:szCs w:val="18"/>
-        </w:rPr>
-        <w:t xml:space="preserve"> ("</w:t>
-      </w:r>
-      <w:proofErr w:type="spellStart"/>
-      <w:r>
-        <w:rPr>
-          <w:rFonts w:ascii="Courier New" w:hAnsi="Courier New" w:cs="Courier New"/>
-          <w:sz w:val="18"/>
-          <w:szCs w:val="18"/>
-        </w:rPr>
-        <w:t>recvfrom</w:t>
-      </w:r>
-      <w:proofErr w:type="spellEnd"/>
-      <w:r>
-        <w:rPr>
-          <w:rFonts w:ascii="Courier New" w:hAnsi="Courier New" w:cs="Courier New"/>
-          <w:sz w:val="18"/>
-          <w:szCs w:val="18"/>
-        </w:rPr>
-        <w:t xml:space="preserve">");  </w:t>
+        <w:t xml:space="preserve">            perror ("recvfrom");  </w:t>
       </w:r>
     </w:p>
     <w:p>
@@ -12686,25 +9871,7 @@
           <w:sz w:val="18"/>
           <w:szCs w:val="18"/>
         </w:rPr>
-        <w:t xml:space="preserve">            close (</w:t>
-      </w:r>
-      <w:proofErr w:type="spellStart"/>
-      <w:r>
-        <w:rPr>
-          <w:rFonts w:ascii="Courier New" w:hAnsi="Courier New" w:cs="Courier New"/>
-          <w:sz w:val="18"/>
-          <w:szCs w:val="18"/>
-        </w:rPr>
-        <w:t>sFd</w:t>
-      </w:r>
-      <w:proofErr w:type="spellEnd"/>
-      <w:r>
-        <w:rPr>
-          <w:rFonts w:ascii="Courier New" w:hAnsi="Courier New" w:cs="Courier New"/>
-          <w:sz w:val="18"/>
-          <w:szCs w:val="18"/>
-        </w:rPr>
-        <w:t xml:space="preserve">);  </w:t>
+        <w:t xml:space="preserve">            close (sFd);  </w:t>
       </w:r>
     </w:p>
     <w:p>
@@ -12809,60 +9976,7 @@
           <w:szCs w:val="18"/>
         </w:rPr>
         <w:tab/>
-      </w:r>
-      <w:proofErr w:type="spellStart"/>
-      <w:r>
-        <w:rPr>
-          <w:rFonts w:ascii="Courier New" w:hAnsi="Courier New" w:cs="Courier New"/>
-          <w:sz w:val="18"/>
-          <w:szCs w:val="18"/>
-        </w:rPr>
-        <w:t>inet_ntoa_b</w:t>
-      </w:r>
-      <w:proofErr w:type="spellEnd"/>
-      <w:r>
-        <w:rPr>
-          <w:rFonts w:ascii="Courier New" w:hAnsi="Courier New" w:cs="Courier New"/>
-          <w:sz w:val="18"/>
-          <w:szCs w:val="18"/>
-        </w:rPr>
-        <w:t xml:space="preserve"> (</w:t>
-      </w:r>
-      <w:proofErr w:type="spellStart"/>
-      <w:r>
-        <w:rPr>
-          <w:rFonts w:ascii="Courier New" w:hAnsi="Courier New" w:cs="Courier New"/>
-          <w:sz w:val="18"/>
-          <w:szCs w:val="18"/>
-        </w:rPr>
-        <w:t>clientAddr.sin_addr</w:t>
-      </w:r>
-      <w:proofErr w:type="spellEnd"/>
-      <w:r>
-        <w:rPr>
-          <w:rFonts w:ascii="Courier New" w:hAnsi="Courier New" w:cs="Courier New"/>
-          <w:sz w:val="18"/>
-          <w:szCs w:val="18"/>
-        </w:rPr>
-        <w:t xml:space="preserve">, </w:t>
-      </w:r>
-      <w:proofErr w:type="spellStart"/>
-      <w:r>
-        <w:rPr>
-          <w:rFonts w:ascii="Courier New" w:hAnsi="Courier New" w:cs="Courier New"/>
-          <w:sz w:val="18"/>
-          <w:szCs w:val="18"/>
-        </w:rPr>
-        <w:t>inetAddr</w:t>
-      </w:r>
-      <w:proofErr w:type="spellEnd"/>
-      <w:r>
-        <w:rPr>
-          <w:rFonts w:ascii="Courier New" w:hAnsi="Courier New" w:cs="Courier New"/>
-          <w:sz w:val="18"/>
-          <w:szCs w:val="18"/>
-        </w:rPr>
-        <w:t xml:space="preserve">);  </w:t>
+        <w:t xml:space="preserve">inet_ntoa_b (clientAddr.sin_addr, inetAddr);  </w:t>
       </w:r>
     </w:p>
     <w:p>
@@ -12895,42 +10009,7 @@
           <w:szCs w:val="18"/>
         </w:rPr>
         <w:tab/>
-      </w:r>
-      <w:proofErr w:type="spellStart"/>
-      <w:r>
-        <w:rPr>
-          <w:rFonts w:ascii="Courier New" w:hAnsi="Courier New" w:cs="Courier New"/>
-          <w:sz w:val="18"/>
-          <w:szCs w:val="18"/>
-        </w:rPr>
-        <w:t>printf</w:t>
-      </w:r>
-      <w:proofErr w:type="spellEnd"/>
-      <w:r>
-        <w:rPr>
-          <w:rFonts w:ascii="Courier New" w:hAnsi="Courier New" w:cs="Courier New"/>
-          <w:sz w:val="18"/>
-          <w:szCs w:val="18"/>
-        </w:rPr>
-        <w:t xml:space="preserve"> ("&lt;&lt;&lt; [%</w:t>
-      </w:r>
-      <w:proofErr w:type="gramStart"/>
-      <w:r>
-        <w:rPr>
-          <w:rFonts w:ascii="Courier New" w:hAnsi="Courier New" w:cs="Courier New"/>
-          <w:sz w:val="18"/>
-          <w:szCs w:val="18"/>
-        </w:rPr>
-        <w:t>s:%</w:t>
-      </w:r>
-      <w:proofErr w:type="gramEnd"/>
-      <w:r>
-        <w:rPr>
-          <w:rFonts w:ascii="Courier New" w:hAnsi="Courier New" w:cs="Courier New"/>
-          <w:sz w:val="18"/>
-          <w:szCs w:val="18"/>
-        </w:rPr>
-        <w:t xml:space="preserve">d]: %s\n",  </w:t>
+        <w:t xml:space="preserve">printf ("&lt;&lt;&lt; [%s:%d]: %s\n",  </w:t>
       </w:r>
     </w:p>
     <w:p>
@@ -12954,79 +10033,7 @@
           <w:sz w:val="18"/>
           <w:szCs w:val="18"/>
         </w:rPr>
-        <w:t xml:space="preserve">        </w:t>
-      </w:r>
-      <w:proofErr w:type="spellStart"/>
-      <w:r>
-        <w:rPr>
-          <w:rFonts w:ascii="Courier New" w:hAnsi="Courier New" w:cs="Courier New"/>
-          <w:sz w:val="18"/>
-          <w:szCs w:val="18"/>
-        </w:rPr>
-        <w:t>inetAddr</w:t>
-      </w:r>
-      <w:proofErr w:type="spellEnd"/>
-      <w:r>
-        <w:rPr>
-          <w:rFonts w:ascii="Courier New" w:hAnsi="Courier New" w:cs="Courier New"/>
-          <w:sz w:val="18"/>
-          <w:szCs w:val="18"/>
-        </w:rPr>
-        <w:t xml:space="preserve">, </w:t>
-      </w:r>
-      <w:proofErr w:type="spellStart"/>
-      <w:r>
-        <w:rPr>
-          <w:rFonts w:ascii="Courier New" w:hAnsi="Courier New" w:cs="Courier New"/>
-          <w:sz w:val="18"/>
-          <w:szCs w:val="18"/>
-        </w:rPr>
-        <w:t>ntohs</w:t>
-      </w:r>
-      <w:proofErr w:type="spellEnd"/>
-      <w:r>
-        <w:rPr>
-          <w:rFonts w:ascii="Courier New" w:hAnsi="Courier New" w:cs="Courier New"/>
-          <w:sz w:val="18"/>
-          <w:szCs w:val="18"/>
-        </w:rPr>
-        <w:t xml:space="preserve"> (</w:t>
-      </w:r>
-      <w:proofErr w:type="spellStart"/>
-      <w:r>
-        <w:rPr>
-          <w:rFonts w:ascii="Courier New" w:hAnsi="Courier New" w:cs="Courier New"/>
-          <w:sz w:val="18"/>
-          <w:szCs w:val="18"/>
-        </w:rPr>
-        <w:t>clientAddr.sin_port</w:t>
-      </w:r>
-      <w:proofErr w:type="spellEnd"/>
-      <w:r>
-        <w:rPr>
-          <w:rFonts w:ascii="Courier New" w:hAnsi="Courier New" w:cs="Courier New"/>
-          <w:sz w:val="18"/>
-          <w:szCs w:val="18"/>
-        </w:rPr>
-        <w:t xml:space="preserve">), </w:t>
-      </w:r>
-      <w:proofErr w:type="spellStart"/>
-      <w:r>
-        <w:rPr>
-          <w:rFonts w:ascii="Courier New" w:hAnsi="Courier New" w:cs="Courier New"/>
-          <w:sz w:val="18"/>
-          <w:szCs w:val="18"/>
-        </w:rPr>
-        <w:t>clientRequest</w:t>
-      </w:r>
-      <w:proofErr w:type="spellEnd"/>
-      <w:r>
-        <w:rPr>
-          <w:rFonts w:ascii="Courier New" w:hAnsi="Courier New" w:cs="Courier New"/>
-          <w:sz w:val="18"/>
-          <w:szCs w:val="18"/>
-        </w:rPr>
-        <w:t xml:space="preserve">);  </w:t>
+        <w:t xml:space="preserve">        inetAddr, ntohs (clientAddr.sin_port), clientRequest);  </w:t>
       </w:r>
     </w:p>
     <w:p>
@@ -13083,63 +10090,7 @@
           <w:szCs w:val="18"/>
         </w:rPr>
         <w:tab/>
-        <w:t>if (</w:t>
-      </w:r>
-      <w:proofErr w:type="spellStart"/>
-      <w:proofErr w:type="gramStart"/>
-      <w:r>
-        <w:rPr>
-          <w:rFonts w:ascii="Courier New" w:hAnsi="Courier New" w:cs="Courier New"/>
-          <w:sz w:val="18"/>
-          <w:szCs w:val="18"/>
-        </w:rPr>
-        <w:t>strstr</w:t>
-      </w:r>
-      <w:proofErr w:type="spellEnd"/>
-      <w:r>
-        <w:rPr>
-          <w:rFonts w:ascii="Courier New" w:hAnsi="Courier New" w:cs="Courier New"/>
-          <w:sz w:val="18"/>
-          <w:szCs w:val="18"/>
-        </w:rPr>
-        <w:t>(</w:t>
-      </w:r>
-      <w:proofErr w:type="spellStart"/>
-      <w:proofErr w:type="gramEnd"/>
-      <w:r>
-        <w:rPr>
-          <w:rFonts w:ascii="Courier New" w:hAnsi="Courier New" w:cs="Courier New"/>
-          <w:sz w:val="18"/>
-          <w:szCs w:val="18"/>
-        </w:rPr>
-        <w:t>clientRequest</w:t>
-      </w:r>
-      <w:proofErr w:type="spellEnd"/>
-      <w:r>
-        <w:rPr>
-          <w:rFonts w:ascii="Courier New" w:hAnsi="Courier New" w:cs="Courier New"/>
-          <w:sz w:val="18"/>
-          <w:szCs w:val="18"/>
-        </w:rPr>
-        <w:t xml:space="preserve">,"-stop </w:t>
-      </w:r>
-      <w:proofErr w:type="spellStart"/>
-      <w:r>
-        <w:rPr>
-          <w:rFonts w:ascii="Courier New" w:hAnsi="Courier New" w:cs="Courier New"/>
-          <w:sz w:val="18"/>
-          <w:szCs w:val="18"/>
-        </w:rPr>
-        <w:t>bs</w:t>
-      </w:r>
-      <w:proofErr w:type="spellEnd"/>
-      <w:r>
-        <w:rPr>
-          <w:rFonts w:ascii="Courier New" w:hAnsi="Courier New" w:cs="Courier New"/>
-          <w:sz w:val="18"/>
-          <w:szCs w:val="18"/>
-        </w:rPr>
-        <w:t>") != 0) break;</w:t>
+        <w:t>if (strstr(clientRequest,"-stop bs") != 0) break;</w:t>
       </w:r>
     </w:p>
     <w:p>
@@ -13204,70 +10155,7 @@
           <w:szCs w:val="18"/>
         </w:rPr>
         <w:tab/>
-      </w:r>
-      <w:proofErr w:type="spellStart"/>
-      <w:proofErr w:type="gramStart"/>
-      <w:r>
-        <w:rPr>
-          <w:rFonts w:ascii="Courier New" w:hAnsi="Courier New" w:cs="Courier New"/>
-          <w:sz w:val="18"/>
-          <w:szCs w:val="18"/>
-        </w:rPr>
-        <w:t>sprintf</w:t>
-      </w:r>
-      <w:proofErr w:type="spellEnd"/>
-      <w:r>
-        <w:rPr>
-          <w:rFonts w:ascii="Courier New" w:hAnsi="Courier New" w:cs="Courier New"/>
-          <w:sz w:val="18"/>
-          <w:szCs w:val="18"/>
-        </w:rPr>
-        <w:t>(</w:t>
-      </w:r>
-      <w:proofErr w:type="gramEnd"/>
-      <w:r>
-        <w:rPr>
-          <w:rFonts w:ascii="Courier New" w:hAnsi="Courier New" w:cs="Courier New"/>
-          <w:sz w:val="18"/>
-          <w:szCs w:val="18"/>
-        </w:rPr>
-        <w:t>replyMsg,"msg%03d-%s",</w:t>
-      </w:r>
-      <w:proofErr w:type="spellStart"/>
-      <w:r>
-        <w:rPr>
-          <w:rFonts w:ascii="Courier New" w:hAnsi="Courier New" w:cs="Courier New"/>
-          <w:sz w:val="18"/>
-          <w:szCs w:val="18"/>
-        </w:rPr>
-        <w:t>msgcount</w:t>
-      </w:r>
-      <w:proofErr w:type="spellEnd"/>
-      <w:r>
-        <w:rPr>
-          <w:rFonts w:ascii="Courier New" w:hAnsi="Courier New" w:cs="Courier New"/>
-          <w:sz w:val="18"/>
-          <w:szCs w:val="18"/>
-        </w:rPr>
-        <w:t xml:space="preserve">++,"reply from </w:t>
-      </w:r>
-      <w:proofErr w:type="spellStart"/>
-      <w:r>
-        <w:rPr>
-          <w:rFonts w:ascii="Courier New" w:hAnsi="Courier New" w:cs="Courier New"/>
-          <w:sz w:val="18"/>
-          <w:szCs w:val="18"/>
-        </w:rPr>
-        <w:t>bserver</w:t>
-      </w:r>
-      <w:proofErr w:type="spellEnd"/>
-      <w:r>
-        <w:rPr>
-          <w:rFonts w:ascii="Courier New" w:hAnsi="Courier New" w:cs="Courier New"/>
-          <w:sz w:val="18"/>
-          <w:szCs w:val="18"/>
-        </w:rPr>
-        <w:t>");</w:t>
+        <w:t>sprintf(replyMsg,"msg%03d-%s",msgcount++,"reply from bserver");</w:t>
       </w:r>
     </w:p>
     <w:p>
@@ -13300,97 +10188,7 @@
           <w:szCs w:val="18"/>
         </w:rPr>
         <w:tab/>
-        <w:t>if (</w:t>
-      </w:r>
-      <w:proofErr w:type="spellStart"/>
-      <w:r>
-        <w:rPr>
-          <w:rFonts w:ascii="Courier New" w:hAnsi="Courier New" w:cs="Courier New"/>
-          <w:sz w:val="18"/>
-          <w:szCs w:val="18"/>
-        </w:rPr>
-        <w:t>sendto</w:t>
-      </w:r>
-      <w:proofErr w:type="spellEnd"/>
-      <w:r>
-        <w:rPr>
-          <w:rFonts w:ascii="Courier New" w:hAnsi="Courier New" w:cs="Courier New"/>
-          <w:sz w:val="18"/>
-          <w:szCs w:val="18"/>
-        </w:rPr>
-        <w:t xml:space="preserve"> (</w:t>
-      </w:r>
-      <w:proofErr w:type="spellStart"/>
-      <w:r>
-        <w:rPr>
-          <w:rFonts w:ascii="Courier New" w:hAnsi="Courier New" w:cs="Courier New"/>
-          <w:sz w:val="18"/>
-          <w:szCs w:val="18"/>
-        </w:rPr>
-        <w:t>sFd</w:t>
-      </w:r>
-      <w:proofErr w:type="spellEnd"/>
-      <w:r>
-        <w:rPr>
-          <w:rFonts w:ascii="Courier New" w:hAnsi="Courier New" w:cs="Courier New"/>
-          <w:sz w:val="18"/>
-          <w:szCs w:val="18"/>
-        </w:rPr>
-        <w:t xml:space="preserve">, </w:t>
-      </w:r>
-      <w:proofErr w:type="spellStart"/>
-      <w:r>
-        <w:rPr>
-          <w:rFonts w:ascii="Courier New" w:hAnsi="Courier New" w:cs="Courier New"/>
-          <w:sz w:val="18"/>
-          <w:szCs w:val="18"/>
-        </w:rPr>
-        <w:t>replyMsg</w:t>
-      </w:r>
-      <w:proofErr w:type="spellEnd"/>
-      <w:r>
-        <w:rPr>
-          <w:rFonts w:ascii="Courier New" w:hAnsi="Courier New" w:cs="Courier New"/>
-          <w:sz w:val="18"/>
-          <w:szCs w:val="18"/>
-        </w:rPr>
-        <w:t xml:space="preserve">, </w:t>
-      </w:r>
-      <w:proofErr w:type="spellStart"/>
-      <w:r>
-        <w:rPr>
-          <w:rFonts w:ascii="Courier New" w:hAnsi="Courier New" w:cs="Courier New"/>
-          <w:sz w:val="18"/>
-          <w:szCs w:val="18"/>
-        </w:rPr>
-        <w:t>sizeof</w:t>
-      </w:r>
-      <w:proofErr w:type="spellEnd"/>
-      <w:r>
-        <w:rPr>
-          <w:rFonts w:ascii="Courier New" w:hAnsi="Courier New" w:cs="Courier New"/>
-          <w:sz w:val="18"/>
-          <w:szCs w:val="18"/>
-        </w:rPr>
-        <w:t xml:space="preserve"> (</w:t>
-      </w:r>
-      <w:proofErr w:type="spellStart"/>
-      <w:r>
-        <w:rPr>
-          <w:rFonts w:ascii="Courier New" w:hAnsi="Courier New" w:cs="Courier New"/>
-          <w:sz w:val="18"/>
-          <w:szCs w:val="18"/>
-        </w:rPr>
-        <w:t>replyMsg</w:t>
-      </w:r>
-      <w:proofErr w:type="spellEnd"/>
-      <w:r>
-        <w:rPr>
-          <w:rFonts w:ascii="Courier New" w:hAnsi="Courier New" w:cs="Courier New"/>
-          <w:sz w:val="18"/>
-          <w:szCs w:val="18"/>
-        </w:rPr>
-        <w:t xml:space="preserve">), 0,   </w:t>
+        <w:t xml:space="preserve">if (sendto (sFd, replyMsg, sizeof (replyMsg), 0,   </w:t>
       </w:r>
     </w:p>
     <w:p>
@@ -13414,45 +10212,7 @@
           <w:sz w:val="18"/>
           <w:szCs w:val="18"/>
         </w:rPr>
-        <w:t xml:space="preserve">                 (struct </w:t>
-      </w:r>
-      <w:proofErr w:type="spellStart"/>
-      <w:r>
-        <w:rPr>
-          <w:rFonts w:ascii="Courier New" w:hAnsi="Courier New" w:cs="Courier New"/>
-          <w:sz w:val="18"/>
-          <w:szCs w:val="18"/>
-        </w:rPr>
-        <w:t>sockaddr</w:t>
-      </w:r>
-      <w:proofErr w:type="spellEnd"/>
-      <w:r>
-        <w:rPr>
-          <w:rFonts w:ascii="Courier New" w:hAnsi="Courier New" w:cs="Courier New"/>
-          <w:sz w:val="18"/>
-          <w:szCs w:val="18"/>
-        </w:rPr>
-        <w:t xml:space="preserve"> *) &amp;</w:t>
-      </w:r>
-      <w:proofErr w:type="spellStart"/>
-      <w:proofErr w:type="gramStart"/>
-      <w:r>
-        <w:rPr>
-          <w:rFonts w:ascii="Courier New" w:hAnsi="Courier New" w:cs="Courier New"/>
-          <w:sz w:val="18"/>
-          <w:szCs w:val="18"/>
-        </w:rPr>
-        <w:t>clientAddr,sockAddrSize</w:t>
-      </w:r>
-      <w:proofErr w:type="spellEnd"/>
-      <w:proofErr w:type="gramEnd"/>
-      <w:r>
-        <w:rPr>
-          <w:rFonts w:ascii="Courier New" w:hAnsi="Courier New" w:cs="Courier New"/>
-          <w:sz w:val="18"/>
-          <w:szCs w:val="18"/>
-        </w:rPr>
-        <w:t xml:space="preserve">) == ERROR){  </w:t>
+        <w:t xml:space="preserve">                 (struct sockaddr *) &amp;clientAddr,sockAddrSize) == ERROR){  </w:t>
       </w:r>
     </w:p>
     <w:p>
@@ -13476,43 +10236,7 @@
           <w:sz w:val="18"/>
           <w:szCs w:val="18"/>
         </w:rPr>
-        <w:t xml:space="preserve">            </w:t>
-      </w:r>
-      <w:proofErr w:type="spellStart"/>
-      <w:r>
-        <w:rPr>
-          <w:rFonts w:ascii="Courier New" w:hAnsi="Courier New" w:cs="Courier New"/>
-          <w:sz w:val="18"/>
-          <w:szCs w:val="18"/>
-        </w:rPr>
-        <w:t>perror</w:t>
-      </w:r>
-      <w:proofErr w:type="spellEnd"/>
-      <w:r>
-        <w:rPr>
-          <w:rFonts w:ascii="Courier New" w:hAnsi="Courier New" w:cs="Courier New"/>
-          <w:sz w:val="18"/>
-          <w:szCs w:val="18"/>
-        </w:rPr>
-        <w:t xml:space="preserve"> ("</w:t>
-      </w:r>
-      <w:proofErr w:type="spellStart"/>
-      <w:r>
-        <w:rPr>
-          <w:rFonts w:ascii="Courier New" w:hAnsi="Courier New" w:cs="Courier New"/>
-          <w:sz w:val="18"/>
-          <w:szCs w:val="18"/>
-        </w:rPr>
-        <w:t>sendto</w:t>
-      </w:r>
-      <w:proofErr w:type="spellEnd"/>
-      <w:r>
-        <w:rPr>
-          <w:rFonts w:ascii="Courier New" w:hAnsi="Courier New" w:cs="Courier New"/>
-          <w:sz w:val="18"/>
-          <w:szCs w:val="18"/>
-        </w:rPr>
-        <w:t xml:space="preserve">");  </w:t>
+        <w:t xml:space="preserve">            perror ("sendto");  </w:t>
       </w:r>
     </w:p>
     <w:p>
@@ -13536,25 +10260,7 @@
           <w:sz w:val="18"/>
           <w:szCs w:val="18"/>
         </w:rPr>
-        <w:t xml:space="preserve">            close (</w:t>
-      </w:r>
-      <w:proofErr w:type="spellStart"/>
-      <w:r>
-        <w:rPr>
-          <w:rFonts w:ascii="Courier New" w:hAnsi="Courier New" w:cs="Courier New"/>
-          <w:sz w:val="18"/>
-          <w:szCs w:val="18"/>
-        </w:rPr>
-        <w:t>sFd</w:t>
-      </w:r>
-      <w:proofErr w:type="spellEnd"/>
-      <w:r>
-        <w:rPr>
-          <w:rFonts w:ascii="Courier New" w:hAnsi="Courier New" w:cs="Courier New"/>
-          <w:sz w:val="18"/>
-          <w:szCs w:val="18"/>
-        </w:rPr>
-        <w:t xml:space="preserve">);  </w:t>
+        <w:t xml:space="preserve">            close (sFd);  </w:t>
       </w:r>
     </w:p>
     <w:p>
@@ -13635,60 +10341,7 @@
           <w:szCs w:val="18"/>
         </w:rPr>
         <w:tab/>
-      </w:r>
-      <w:proofErr w:type="spellStart"/>
-      <w:r>
-        <w:rPr>
-          <w:rFonts w:ascii="Courier New" w:hAnsi="Courier New" w:cs="Courier New"/>
-          <w:sz w:val="18"/>
-          <w:szCs w:val="18"/>
-        </w:rPr>
-        <w:t>printf</w:t>
-      </w:r>
-      <w:proofErr w:type="spellEnd"/>
-      <w:r>
-        <w:rPr>
-          <w:rFonts w:ascii="Courier New" w:hAnsi="Courier New" w:cs="Courier New"/>
-          <w:sz w:val="18"/>
-          <w:szCs w:val="18"/>
-        </w:rPr>
-        <w:t xml:space="preserve"> ("&gt;&gt;&gt; [%</w:t>
-      </w:r>
-      <w:proofErr w:type="gramStart"/>
-      <w:r>
-        <w:rPr>
-          <w:rFonts w:ascii="Courier New" w:hAnsi="Courier New" w:cs="Courier New"/>
-          <w:sz w:val="18"/>
-          <w:szCs w:val="18"/>
-        </w:rPr>
-        <w:t>s:%</w:t>
-      </w:r>
-      <w:proofErr w:type="gramEnd"/>
-      <w:r>
-        <w:rPr>
-          <w:rFonts w:ascii="Courier New" w:hAnsi="Courier New" w:cs="Courier New"/>
-          <w:sz w:val="18"/>
-          <w:szCs w:val="18"/>
-        </w:rPr>
-        <w:t xml:space="preserve">d]: %s\n", </w:t>
-      </w:r>
-      <w:proofErr w:type="spellStart"/>
-      <w:r>
-        <w:rPr>
-          <w:rFonts w:ascii="Courier New" w:hAnsi="Courier New" w:cs="Courier New"/>
-          <w:sz w:val="18"/>
-          <w:szCs w:val="18"/>
-        </w:rPr>
-        <w:t>inetAddr</w:t>
-      </w:r>
-      <w:proofErr w:type="spellEnd"/>
-      <w:r>
-        <w:rPr>
-          <w:rFonts w:ascii="Courier New" w:hAnsi="Courier New" w:cs="Courier New"/>
-          <w:sz w:val="18"/>
-          <w:szCs w:val="18"/>
-        </w:rPr>
-        <w:t xml:space="preserve">, </w:t>
+        <w:t xml:space="preserve">printf ("&gt;&gt;&gt; [%s:%d]: %s\n", inetAddr, </w:t>
       </w:r>
     </w:p>
     <w:p>
@@ -13722,60 +10375,7 @@
           <w:szCs w:val="18"/>
         </w:rPr>
         <w:tab/>
-      </w:r>
-      <w:proofErr w:type="spellStart"/>
-      <w:r>
-        <w:rPr>
-          <w:rFonts w:ascii="Courier New" w:hAnsi="Courier New" w:cs="Courier New"/>
-          <w:sz w:val="18"/>
-          <w:szCs w:val="18"/>
-        </w:rPr>
-        <w:t>ntohs</w:t>
-      </w:r>
-      <w:proofErr w:type="spellEnd"/>
-      <w:r>
-        <w:rPr>
-          <w:rFonts w:ascii="Courier New" w:hAnsi="Courier New" w:cs="Courier New"/>
-          <w:sz w:val="18"/>
-          <w:szCs w:val="18"/>
-        </w:rPr>
-        <w:t xml:space="preserve"> (</w:t>
-      </w:r>
-      <w:proofErr w:type="spellStart"/>
-      <w:r>
-        <w:rPr>
-          <w:rFonts w:ascii="Courier New" w:hAnsi="Courier New" w:cs="Courier New"/>
-          <w:sz w:val="18"/>
-          <w:szCs w:val="18"/>
-        </w:rPr>
-        <w:t>clientAddr.sin_port</w:t>
-      </w:r>
-      <w:proofErr w:type="spellEnd"/>
-      <w:r>
-        <w:rPr>
-          <w:rFonts w:ascii="Courier New" w:hAnsi="Courier New" w:cs="Courier New"/>
-          <w:sz w:val="18"/>
-          <w:szCs w:val="18"/>
-        </w:rPr>
-        <w:t xml:space="preserve">), </w:t>
-      </w:r>
-      <w:proofErr w:type="spellStart"/>
-      <w:r>
-        <w:rPr>
-          <w:rFonts w:ascii="Courier New" w:hAnsi="Courier New" w:cs="Courier New"/>
-          <w:sz w:val="18"/>
-          <w:szCs w:val="18"/>
-        </w:rPr>
-        <w:t>replyMsg</w:t>
-      </w:r>
-      <w:proofErr w:type="spellEnd"/>
-      <w:r>
-        <w:rPr>
-          <w:rFonts w:ascii="Courier New" w:hAnsi="Courier New" w:cs="Courier New"/>
-          <w:sz w:val="18"/>
-          <w:szCs w:val="18"/>
-        </w:rPr>
-        <w:t xml:space="preserve">);  </w:t>
+        <w:t xml:space="preserve">ntohs (clientAddr.sin_port), replyMsg);  </w:t>
       </w:r>
     </w:p>
     <w:p>
@@ -13847,25 +10447,7 @@
           <w:sz w:val="18"/>
           <w:szCs w:val="18"/>
         </w:rPr>
-        <w:t xml:space="preserve">    close (</w:t>
-      </w:r>
-      <w:proofErr w:type="spellStart"/>
-      <w:r>
-        <w:rPr>
-          <w:rFonts w:ascii="Courier New" w:hAnsi="Courier New" w:cs="Courier New"/>
-          <w:sz w:val="18"/>
-          <w:szCs w:val="18"/>
-        </w:rPr>
-        <w:t>sFd</w:t>
-      </w:r>
-      <w:proofErr w:type="spellEnd"/>
-      <w:r>
-        <w:rPr>
-          <w:rFonts w:ascii="Courier New" w:hAnsi="Courier New" w:cs="Courier New"/>
-          <w:sz w:val="18"/>
-          <w:szCs w:val="18"/>
-        </w:rPr>
-        <w:t xml:space="preserve">); /* Just in case. Should never get here. */  </w:t>
+        <w:t xml:space="preserve">    close (sFd); /* Just in case. Should never get here. */  </w:t>
       </w:r>
     </w:p>
     <w:p>
@@ -13984,21 +10566,8 @@
         <w:pStyle w:val="ListParagraph"/>
       </w:pPr>
       <w:r>
-        <w:t>-&gt;</w:t>
-      </w:r>
-      <w:proofErr w:type="spellStart"/>
-      <w:r>
-        <w:t>ld</w:t>
-      </w:r>
-      <w:proofErr w:type="spellEnd"/>
-      <w:r>
-        <w:t xml:space="preserve"> &lt;</w:t>
-      </w:r>
-      <w:proofErr w:type="spellStart"/>
-      <w:r>
-        <w:t>bs.out</w:t>
-      </w:r>
-      <w:proofErr w:type="spellEnd"/>
+        <w:t>-&gt;ld &lt;bs.out</w:t>
+      </w:r>
     </w:p>
     <w:p>
       <w:pPr>
@@ -14010,20 +10579,7 @@
         <w:pStyle w:val="ListParagraph"/>
       </w:pPr>
       <w:r>
-        <w:t>-&gt;</w:t>
-      </w:r>
-      <w:proofErr w:type="spellStart"/>
-      <w:proofErr w:type="gramStart"/>
-      <w:r>
-        <w:t>bs</w:t>
-      </w:r>
-      <w:proofErr w:type="spellEnd"/>
-      <w:r>
-        <w:t>(</w:t>
-      </w:r>
-      <w:proofErr w:type="gramEnd"/>
-      <w:r>
-        <w:t>“192.168.10.3”);</w:t>
+        <w:t>-&gt;bs(“192.168.10.3”);</w:t>
       </w:r>
     </w:p>
     <w:p>
@@ -27467,7 +24023,6 @@
                 <w:szCs w:val="20"/>
               </w:rPr>
             </w:pPr>
-            <w:proofErr w:type="gramStart"/>
             <w:r>
               <w:rPr>
                 <w:rFonts w:ascii="Arial" w:eastAsia="Times New Roman" w:hAnsi="Arial" w:cs="Arial"/>
@@ -27475,9 +24030,28 @@
                 <w:szCs w:val="20"/>
                 <w:shd w:val="clear" w:color="auto" w:fill="FFFFFF"/>
               </w:rPr>
-              <w:t>Client  sends</w:t>
-            </w:r>
-            <w:proofErr w:type="gramEnd"/>
+              <w:t>Client  sends  broadcast   on192.168.3.0</w:t>
+            </w:r>
+          </w:p>
+        </w:tc>
+        <w:tc>
+          <w:tcPr>
+            <w:tcW w:w="1928" w:type="dxa"/>
+            <w:tcBorders>
+              <w:left w:val="single" w:sz="4" w:space="0" w:color="000000"/>
+              <w:bottom w:val="single" w:sz="4" w:space="0" w:color="000000"/>
+              <w:right w:val="single" w:sz="4" w:space="0" w:color="000000"/>
+            </w:tcBorders>
+            <w:shd w:val="clear" w:color="auto" w:fill="FFFFFF"/>
+          </w:tcPr>
+          <w:p>
+            <w:pPr>
+              <w:rPr>
+                <w:rFonts w:ascii="Arial" w:eastAsia="Times New Roman" w:hAnsi="Arial" w:cs="Arial"/>
+                <w:sz w:val="18"/>
+                <w:szCs w:val="20"/>
+              </w:rPr>
+            </w:pPr>
             <w:r>
               <w:rPr>
                 <w:rFonts w:ascii="Arial" w:eastAsia="Times New Roman" w:hAnsi="Arial" w:cs="Arial"/>
@@ -27485,56 +24059,7 @@
                 <w:szCs w:val="20"/>
                 <w:shd w:val="clear" w:color="auto" w:fill="FFFFFF"/>
               </w:rPr>
-              <w:t xml:space="preserve">  broadcast   on192.168.3.0</w:t>
-            </w:r>
-          </w:p>
-        </w:tc>
-        <w:tc>
-          <w:tcPr>
-            <w:tcW w:w="1928" w:type="dxa"/>
-            <w:tcBorders>
-              <w:left w:val="single" w:sz="4" w:space="0" w:color="000000"/>
-              <w:bottom w:val="single" w:sz="4" w:space="0" w:color="000000"/>
-              <w:right w:val="single" w:sz="4" w:space="0" w:color="000000"/>
-            </w:tcBorders>
-            <w:shd w:val="clear" w:color="auto" w:fill="FFFFFF"/>
-          </w:tcPr>
-          <w:p>
-            <w:pPr>
-              <w:rPr>
-                <w:rFonts w:ascii="Arial" w:eastAsia="Times New Roman" w:hAnsi="Arial" w:cs="Arial"/>
-                <w:sz w:val="18"/>
-                <w:szCs w:val="20"/>
-              </w:rPr>
-            </w:pPr>
-            <w:r>
-              <w:rPr>
-                <w:rFonts w:ascii="Arial" w:eastAsia="Times New Roman" w:hAnsi="Arial" w:cs="Arial"/>
-                <w:sz w:val="18"/>
-                <w:szCs w:val="20"/>
-                <w:shd w:val="clear" w:color="auto" w:fill="FFFFFF"/>
-              </w:rPr>
-              <w:t xml:space="preserve">Client fails to </w:t>
-            </w:r>
-            <w:proofErr w:type="gramStart"/>
-            <w:r>
-              <w:rPr>
-                <w:rFonts w:ascii="Arial" w:eastAsia="Times New Roman" w:hAnsi="Arial" w:cs="Arial"/>
-                <w:sz w:val="18"/>
-                <w:szCs w:val="20"/>
-                <w:shd w:val="clear" w:color="auto" w:fill="FFFFFF"/>
-              </w:rPr>
-              <w:t>send  broadcast</w:t>
-            </w:r>
-            <w:proofErr w:type="gramEnd"/>
-            <w:r>
-              <w:rPr>
-                <w:rFonts w:ascii="Arial" w:eastAsia="Times New Roman" w:hAnsi="Arial" w:cs="Arial"/>
-                <w:sz w:val="18"/>
-                <w:szCs w:val="20"/>
-                <w:shd w:val="clear" w:color="auto" w:fill="FFFFFF"/>
-              </w:rPr>
-              <w:t xml:space="preserve"> </w:t>
+              <w:t xml:space="preserve">Client fails to send  broadcast </w:t>
             </w:r>
           </w:p>
         </w:tc>
@@ -27875,9 +24400,28 @@
                 <w:szCs w:val="20"/>
                 <w:shd w:val="clear" w:color="auto" w:fill="FFFFFF"/>
               </w:rPr>
-              <w:t xml:space="preserve">Client send s </w:t>
-            </w:r>
-            <w:proofErr w:type="gramStart"/>
+              <w:t>Client send s broadcast  on192.168.10.0</w:t>
+            </w:r>
+          </w:p>
+        </w:tc>
+        <w:tc>
+          <w:tcPr>
+            <w:tcW w:w="1928" w:type="dxa"/>
+            <w:tcBorders>
+              <w:left w:val="single" w:sz="4" w:space="0" w:color="000000"/>
+              <w:bottom w:val="single" w:sz="4" w:space="0" w:color="000000"/>
+              <w:right w:val="single" w:sz="4" w:space="0" w:color="000000"/>
+            </w:tcBorders>
+            <w:shd w:val="clear" w:color="auto" w:fill="FFFFFF"/>
+          </w:tcPr>
+          <w:p>
+            <w:pPr>
+              <w:rPr>
+                <w:rFonts w:ascii="Arial" w:eastAsia="Times New Roman" w:hAnsi="Arial" w:cs="Arial"/>
+                <w:sz w:val="18"/>
+                <w:szCs w:val="20"/>
+              </w:rPr>
+            </w:pPr>
             <w:r>
               <w:rPr>
                 <w:rFonts w:ascii="Arial" w:eastAsia="Times New Roman" w:hAnsi="Arial" w:cs="Arial"/>
@@ -27885,66 +24429,7 @@
                 <w:szCs w:val="20"/>
                 <w:shd w:val="clear" w:color="auto" w:fill="FFFFFF"/>
               </w:rPr>
-              <w:t>broadcast  on</w:t>
-            </w:r>
-            <w:proofErr w:type="gramEnd"/>
-            <w:r>
-              <w:rPr>
-                <w:rFonts w:ascii="Arial" w:eastAsia="Times New Roman" w:hAnsi="Arial" w:cs="Arial"/>
-                <w:sz w:val="18"/>
-                <w:szCs w:val="20"/>
-                <w:shd w:val="clear" w:color="auto" w:fill="FFFFFF"/>
-              </w:rPr>
-              <w:t>192.168.10.0</w:t>
-            </w:r>
-          </w:p>
-        </w:tc>
-        <w:tc>
-          <w:tcPr>
-            <w:tcW w:w="1928" w:type="dxa"/>
-            <w:tcBorders>
-              <w:left w:val="single" w:sz="4" w:space="0" w:color="000000"/>
-              <w:bottom w:val="single" w:sz="4" w:space="0" w:color="000000"/>
-              <w:right w:val="single" w:sz="4" w:space="0" w:color="000000"/>
-            </w:tcBorders>
-            <w:shd w:val="clear" w:color="auto" w:fill="FFFFFF"/>
-          </w:tcPr>
-          <w:p>
-            <w:pPr>
-              <w:rPr>
-                <w:rFonts w:ascii="Arial" w:eastAsia="Times New Roman" w:hAnsi="Arial" w:cs="Arial"/>
-                <w:sz w:val="18"/>
-                <w:szCs w:val="20"/>
-              </w:rPr>
-            </w:pPr>
-            <w:r>
-              <w:rPr>
-                <w:rFonts w:ascii="Arial" w:eastAsia="Times New Roman" w:hAnsi="Arial" w:cs="Arial"/>
-                <w:sz w:val="18"/>
-                <w:szCs w:val="20"/>
-                <w:shd w:val="clear" w:color="auto" w:fill="FFFFFF"/>
-              </w:rPr>
-              <w:t xml:space="preserve">Client fails to </w:t>
-            </w:r>
-            <w:proofErr w:type="gramStart"/>
-            <w:r>
-              <w:rPr>
-                <w:rFonts w:ascii="Arial" w:eastAsia="Times New Roman" w:hAnsi="Arial" w:cs="Arial"/>
-                <w:sz w:val="18"/>
-                <w:szCs w:val="20"/>
-                <w:shd w:val="clear" w:color="auto" w:fill="FFFFFF"/>
-              </w:rPr>
-              <w:t>send  broadcast</w:t>
-            </w:r>
-            <w:proofErr w:type="gramEnd"/>
-            <w:r>
-              <w:rPr>
-                <w:rFonts w:ascii="Arial" w:eastAsia="Times New Roman" w:hAnsi="Arial" w:cs="Arial"/>
-                <w:sz w:val="18"/>
-                <w:szCs w:val="20"/>
-                <w:shd w:val="clear" w:color="auto" w:fill="FFFFFF"/>
-              </w:rPr>
-              <w:t xml:space="preserve"> </w:t>
+              <w:t xml:space="preserve">Client fails to send  broadcast </w:t>
             </w:r>
           </w:p>
         </w:tc>
@@ -28525,53 +25010,35 @@
                 <w:sz w:val="18"/>
                 <w:szCs w:val="20"/>
               </w:rPr>
-              <w:t>Client</w:t>
-            </w:r>
-            <w:proofErr w:type="gramStart"/>
-            <w:r>
-              <w:rPr>
-                <w:rFonts w:ascii="Arial" w:eastAsia="Times New Roman" w:hAnsi="Arial" w:cs="Arial"/>
-                <w:sz w:val="18"/>
-                <w:szCs w:val="20"/>
-              </w:rPr>
-              <w:t>1::</w:t>
-            </w:r>
-            <w:proofErr w:type="gramEnd"/>
-            <w:r>
-              <w:rPr>
-                <w:rFonts w:ascii="Arial" w:eastAsia="Times New Roman" w:hAnsi="Arial" w:cs="Arial"/>
-                <w:sz w:val="18"/>
-                <w:szCs w:val="20"/>
-              </w:rPr>
-              <w:t xml:space="preserve"> Simnet0:192.168.10.65 </w:t>
-            </w:r>
-          </w:p>
-          <w:p>
-            <w:pPr>
-              <w:rPr>
-                <w:rFonts w:ascii="Arial" w:eastAsia="Times New Roman" w:hAnsi="Arial" w:cs="Arial"/>
-                <w:sz w:val="18"/>
-                <w:szCs w:val="20"/>
-              </w:rPr>
-            </w:pPr>
-            <w:r>
-              <w:rPr>
-                <w:rFonts w:ascii="Arial" w:eastAsia="Times New Roman" w:hAnsi="Arial" w:cs="Arial"/>
-                <w:sz w:val="18"/>
-                <w:szCs w:val="20"/>
-              </w:rPr>
-              <w:t>Client</w:t>
-            </w:r>
-            <w:proofErr w:type="gramStart"/>
-            <w:r>
-              <w:rPr>
-                <w:rFonts w:ascii="Arial" w:eastAsia="Times New Roman" w:hAnsi="Arial" w:cs="Arial"/>
-                <w:sz w:val="18"/>
-                <w:szCs w:val="20"/>
-              </w:rPr>
-              <w:t>2::</w:t>
-            </w:r>
-            <w:proofErr w:type="gramEnd"/>
+              <w:t>Client1:: Simnet0:192.168.10.</w:t>
+            </w:r>
+            <w:bookmarkStart w:id="16" w:name="_GoBack"/>
+            <w:bookmarkEnd w:id="16"/>
+            <w:r>
+              <w:rPr>
+                <w:rFonts w:ascii="Arial" w:eastAsia="Times New Roman" w:hAnsi="Arial" w:cs="Arial"/>
+                <w:sz w:val="18"/>
+                <w:szCs w:val="20"/>
+              </w:rPr>
+              <w:t xml:space="preserve">65 </w:t>
+            </w:r>
+          </w:p>
+          <w:p>
+            <w:pPr>
+              <w:rPr>
+                <w:rFonts w:ascii="Arial" w:eastAsia="Times New Roman" w:hAnsi="Arial" w:cs="Arial"/>
+                <w:sz w:val="18"/>
+                <w:szCs w:val="20"/>
+              </w:rPr>
+            </w:pPr>
+            <w:r>
+              <w:rPr>
+                <w:rFonts w:ascii="Arial" w:eastAsia="Times New Roman" w:hAnsi="Arial" w:cs="Arial"/>
+                <w:sz w:val="18"/>
+                <w:szCs w:val="20"/>
+              </w:rPr>
+              <w:t>Client2::</w:t>
+            </w:r>
           </w:p>
           <w:p>
             <w:pPr>
@@ -28753,18 +25220,8 @@
                 <w:sz w:val="18"/>
                 <w:szCs w:val="20"/>
               </w:rPr>
-              <w:t>Client</w:t>
-            </w:r>
-            <w:proofErr w:type="gramStart"/>
-            <w:r>
-              <w:rPr>
-                <w:rFonts w:ascii="Arial" w:eastAsia="Times New Roman" w:hAnsi="Arial" w:cs="Arial"/>
-                <w:sz w:val="18"/>
-                <w:szCs w:val="20"/>
-              </w:rPr>
-              <w:t>1::</w:t>
-            </w:r>
-            <w:proofErr w:type="gramEnd"/>
+              <w:t>Client1::</w:t>
+            </w:r>
           </w:p>
           <w:p>
             <w:pPr>
@@ -28797,18 +25254,8 @@
                 <w:sz w:val="18"/>
                 <w:szCs w:val="20"/>
               </w:rPr>
-              <w:t>Client</w:t>
-            </w:r>
-            <w:proofErr w:type="gramStart"/>
-            <w:r>
-              <w:rPr>
-                <w:rFonts w:ascii="Arial" w:eastAsia="Times New Roman" w:hAnsi="Arial" w:cs="Arial"/>
-                <w:sz w:val="18"/>
-                <w:szCs w:val="20"/>
-              </w:rPr>
-              <w:t>2::</w:t>
-            </w:r>
-            <w:proofErr w:type="gramEnd"/>
+              <w:t>Client2::</w:t>
+            </w:r>
           </w:p>
           <w:p>
             <w:pPr>
@@ -28974,18 +25421,8 @@
                 <w:sz w:val="18"/>
                 <w:szCs w:val="20"/>
               </w:rPr>
-              <w:t>Client</w:t>
-            </w:r>
-            <w:proofErr w:type="gramStart"/>
-            <w:r>
-              <w:rPr>
-                <w:rFonts w:ascii="Arial" w:eastAsia="Times New Roman" w:hAnsi="Arial" w:cs="Arial"/>
-                <w:sz w:val="18"/>
-                <w:szCs w:val="20"/>
-              </w:rPr>
-              <w:t>1::</w:t>
-            </w:r>
-            <w:proofErr w:type="gramEnd"/>
+              <w:t>Client1::</w:t>
+            </w:r>
           </w:p>
           <w:p>
             <w:pPr>
@@ -29018,18 +25455,8 @@
                 <w:sz w:val="18"/>
                 <w:szCs w:val="20"/>
               </w:rPr>
-              <w:t>Client</w:t>
-            </w:r>
-            <w:proofErr w:type="gramStart"/>
-            <w:r>
-              <w:rPr>
-                <w:rFonts w:ascii="Arial" w:eastAsia="Times New Roman" w:hAnsi="Arial" w:cs="Arial"/>
-                <w:sz w:val="18"/>
-                <w:szCs w:val="20"/>
-              </w:rPr>
-              <w:t>2::</w:t>
-            </w:r>
-            <w:proofErr w:type="gramEnd"/>
+              <w:t>Client2::</w:t>
+            </w:r>
           </w:p>
           <w:p>
             <w:pPr>
@@ -29195,18 +25622,8 @@
                 <w:sz w:val="18"/>
                 <w:szCs w:val="20"/>
               </w:rPr>
-              <w:t>Client</w:t>
-            </w:r>
-            <w:proofErr w:type="gramStart"/>
-            <w:r>
-              <w:rPr>
-                <w:rFonts w:ascii="Arial" w:eastAsia="Times New Roman" w:hAnsi="Arial" w:cs="Arial"/>
-                <w:sz w:val="18"/>
-                <w:szCs w:val="20"/>
-              </w:rPr>
-              <w:t>1::</w:t>
-            </w:r>
-            <w:proofErr w:type="gramEnd"/>
+              <w:t>Client1::</w:t>
+            </w:r>
           </w:p>
           <w:p>
             <w:pPr>
@@ -29239,18 +25656,8 @@
                 <w:sz w:val="18"/>
                 <w:szCs w:val="20"/>
               </w:rPr>
-              <w:t>Client</w:t>
-            </w:r>
-            <w:proofErr w:type="gramStart"/>
-            <w:r>
-              <w:rPr>
-                <w:rFonts w:ascii="Arial" w:eastAsia="Times New Roman" w:hAnsi="Arial" w:cs="Arial"/>
-                <w:sz w:val="18"/>
-                <w:szCs w:val="20"/>
-              </w:rPr>
-              <w:t>2::</w:t>
-            </w:r>
-            <w:proofErr w:type="gramEnd"/>
+              <w:t>Client2::</w:t>
+            </w:r>
           </w:p>
           <w:p>
             <w:pPr>
@@ -29297,17 +25704,7 @@
                 <w:sz w:val="18"/>
                 <w:szCs w:val="20"/>
               </w:rPr>
-              <w:t>Simnet0(192.168.10.</w:t>
-            </w:r>
-            <w:bookmarkStart w:id="16" w:name="_GoBack"/>
-            <w:bookmarkEnd w:id="16"/>
-            <w:r>
-              <w:rPr>
-                <w:rFonts w:ascii="Arial" w:eastAsia="Times New Roman" w:hAnsi="Arial" w:cs="Arial"/>
-                <w:sz w:val="18"/>
-                <w:szCs w:val="20"/>
-              </w:rPr>
-              <w:t>5)</w:t>
+              <w:t>Simnet0(192.168.10.5)</w:t>
             </w:r>
             <w:r>
               <w:rPr>
@@ -29407,7 +25804,6 @@
           <w:lang w:eastAsia="ja-JP"/>
         </w:rPr>
       </w:pPr>
-      <w:proofErr w:type="gramStart"/>
       <w:r>
         <w:rPr>
           <w:b/>
@@ -29426,18 +25822,7 @@
           <w:sz w:val="28"/>
           <w:szCs w:val="28"/>
         </w:rPr>
-        <w:t>t</w:t>
-      </w:r>
-      <w:proofErr w:type="gramEnd"/>
-      <w:r>
-        <w:rPr>
-          <w:b/>
-          <w:bCs/>
-          <w:color w:val="1C1C1C"/>
-          <w:sz w:val="28"/>
-          <w:szCs w:val="28"/>
-        </w:rPr>
-        <w:t xml:space="preserve"> Results </w:t>
+        <w:t xml:space="preserve">t Results </w:t>
       </w:r>
     </w:p>
     <w:tbl>
@@ -29466,13 +25851,8 @@
             <w:shd w:val="clear" w:color="auto" w:fill="D9D9D9"/>
           </w:tcPr>
           <w:p>
-            <w:proofErr w:type="spellStart"/>
-            <w:r>
-              <w:t>Sl</w:t>
-            </w:r>
-            <w:proofErr w:type="spellEnd"/>
-            <w:r>
-              <w:t xml:space="preserve"> No</w:t>
+            <w:r>
+              <w:t>Sl No</w:t>
             </w:r>
           </w:p>
         </w:tc>
@@ -35296,19 +31676,11 @@
         <w:lang w:eastAsia="ja-JP"/>
       </w:rPr>
     </w:pPr>
-    <w:proofErr w:type="spellStart"/>
     <w:r>
       <w:rPr>
         <w:spacing w:val="0"/>
       </w:rPr>
-      <w:t>WindRiver</w:t>
-    </w:r>
-    <w:proofErr w:type="spellEnd"/>
-    <w:r>
-      <w:rPr>
-        <w:spacing w:val="0"/>
-      </w:rPr>
-      <w:t xml:space="preserve"> </w:t>
+      <w:t xml:space="preserve">WindRiver </w:t>
     </w:r>
     <w:r>
       <w:rPr>
@@ -35334,7 +31706,7 @@
       <w:rPr>
         <w:noProof/>
       </w:rPr>
-      <w:t>23</w:t>
+      <w:t>24</w:t>
     </w:r>
     <w:r>
       <w:fldChar w:fldCharType="end"/>
@@ -37479,7 +33851,7 @@
     <w:lsdException w:name="Table Web 2" w:semiHidden="1" w:unhideWhenUsed="1"/>
     <w:lsdException w:name="Table Web 3" w:semiHidden="1" w:unhideWhenUsed="1"/>
     <w:lsdException w:name="Balloon Text" w:semiHidden="1" w:unhideWhenUsed="1"/>
-    <w:lsdException w:name="Table Grid" w:semiHidden="1" w:uiPriority="59" w:unhideWhenUsed="1"/>
+    <w:lsdException w:name="Table Grid" w:uiPriority="59"/>
     <w:lsdException w:name="Table Theme" w:semiHidden="1" w:unhideWhenUsed="1"/>
     <w:lsdException w:name="Placeholder Text" w:semiHidden="1"/>
     <w:lsdException w:name="No Spacing" w:uiPriority="1" w:qFormat="1"/>
@@ -40482,7 +36854,7 @@
 </file>
 
 <file path=customXml/itemProps1.xml><?xml version="1.0" encoding="utf-8"?>
-<ds:datastoreItem xmlns:ds="http://schemas.openxmlformats.org/officeDocument/2006/customXml" ds:itemID="{D71728D0-AC4F-4ABC-AA4F-A08E4D590654}">
+<ds:datastoreItem xmlns:ds="http://schemas.openxmlformats.org/officeDocument/2006/customXml" ds:itemID="{38BB9F0F-157D-4E01-B868-B4E7F9878C0F}">
   <ds:schemaRefs>
     <ds:schemaRef ds:uri="http://schemas.openxmlformats.org/officeDocument/2006/bibliography"/>
   </ds:schemaRefs>

</xml_diff>